<commit_message>
Updates in elevsamtale templates - removing the empty, black box.
</commit_message>
<xml_diff>
--- a/templates/minelev/ikke-samtale.docx
+++ b/templates/minelev/ikke-samtale.docx
@@ -1,6 +1,6 @@
 
 <file path=word/document.xml><?xml version="1.0" encoding="utf-8"?>
-<w:document xmlns:wpc="http://schemas.microsoft.com/office/word/2010/wordprocessingCanvas" xmlns:cx="http://schemas.microsoft.com/office/drawing/2014/chartex" xmlns:cx1="http://schemas.microsoft.com/office/drawing/2015/9/8/chartex" xmlns:cx2="http://schemas.microsoft.com/office/drawing/2015/10/21/chartex" xmlns:cx3="http://schemas.microsoft.com/office/drawing/2016/5/9/chartex" xmlns:cx4="http://schemas.microsoft.com/office/drawing/2016/5/10/chartex" xmlns:cx5="http://schemas.microsoft.com/office/drawing/2016/5/11/chartex" xmlns:cx6="http://schemas.microsoft.com/office/drawing/2016/5/12/chartex" xmlns:cx7="http://schemas.microsoft.com/office/drawing/2016/5/13/chartex" xmlns:cx8="http://schemas.microsoft.com/office/drawing/2016/5/14/chartex" xmlns:mc="http://schemas.openxmlformats.org/markup-compatibility/2006" xmlns:aink="http://schemas.microsoft.com/office/drawing/2016/ink" xmlns:am3d="http://schemas.microsoft.com/office/drawing/2017/model3d" xmlns:o="urn:schemas-microsoft-com:office:office" xmlns:r="http://schemas.openxmlformats.org/officeDocument/2006/relationships" xmlns:m="http://schemas.openxmlformats.org/officeDocument/2006/math" xmlns:v="urn:schemas-microsoft-com:vml" xmlns:wp14="http://schemas.microsoft.com/office/word/2010/wordprocessingDrawing" xmlns:wp="http://schemas.openxmlformats.org/drawingml/2006/wordprocessingDrawing" xmlns:w10="urn:schemas-microsoft-com:office:word" xmlns:w="http://schemas.openxmlformats.org/wordprocessingml/2006/main" xmlns:w14="http://schemas.microsoft.com/office/word/2010/wordml" xmlns:w15="http://schemas.microsoft.com/office/word/2012/wordml" xmlns:w16cid="http://schemas.microsoft.com/office/word/2016/wordml/cid" xmlns:w16se="http://schemas.microsoft.com/office/word/2015/wordml/symex" xmlns:wpg="http://schemas.microsoft.com/office/word/2010/wordprocessingGroup" xmlns:wpi="http://schemas.microsoft.com/office/word/2010/wordprocessingInk" xmlns:wne="http://schemas.microsoft.com/office/word/2006/wordml" xmlns:wps="http://schemas.microsoft.com/office/word/2010/wordprocessingShape" mc:Ignorable="w14 w15 w16se w16cid wp14">
+<w:document xmlns:wpc="http://schemas.microsoft.com/office/word/2010/wordprocessingCanvas" xmlns:cx="http://schemas.microsoft.com/office/drawing/2014/chartex" xmlns:cx1="http://schemas.microsoft.com/office/drawing/2015/9/8/chartex" xmlns:cx2="http://schemas.microsoft.com/office/drawing/2015/10/21/chartex" xmlns:cx3="http://schemas.microsoft.com/office/drawing/2016/5/9/chartex" xmlns:cx4="http://schemas.microsoft.com/office/drawing/2016/5/10/chartex" xmlns:cx5="http://schemas.microsoft.com/office/drawing/2016/5/11/chartex" xmlns:cx6="http://schemas.microsoft.com/office/drawing/2016/5/12/chartex" xmlns:cx7="http://schemas.microsoft.com/office/drawing/2016/5/13/chartex" xmlns:cx8="http://schemas.microsoft.com/office/drawing/2016/5/14/chartex" xmlns:mc="http://schemas.openxmlformats.org/markup-compatibility/2006" xmlns:aink="http://schemas.microsoft.com/office/drawing/2016/ink" xmlns:am3d="http://schemas.microsoft.com/office/drawing/2017/model3d" xmlns:o="urn:schemas-microsoft-com:office:office" xmlns:r="http://schemas.openxmlformats.org/officeDocument/2006/relationships" xmlns:m="http://schemas.openxmlformats.org/officeDocument/2006/math" xmlns:v="urn:schemas-microsoft-com:vml" xmlns:wp14="http://schemas.microsoft.com/office/word/2010/wordprocessingDrawing" xmlns:wp="http://schemas.openxmlformats.org/drawingml/2006/wordprocessingDrawing" xmlns:w10="urn:schemas-microsoft-com:office:word" xmlns:w="http://schemas.openxmlformats.org/wordprocessingml/2006/main" xmlns:w14="http://schemas.microsoft.com/office/word/2010/wordml" xmlns:w15="http://schemas.microsoft.com/office/word/2012/wordml" xmlns:w16cex="http://schemas.microsoft.com/office/word/2018/wordml/cex" xmlns:w16cid="http://schemas.microsoft.com/office/word/2016/wordml/cid" xmlns:w16="http://schemas.microsoft.com/office/word/2018/wordml" xmlns:w16se="http://schemas.microsoft.com/office/word/2015/wordml/symex" xmlns:wpg="http://schemas.microsoft.com/office/word/2010/wordprocessingGroup" xmlns:wpi="http://schemas.microsoft.com/office/word/2010/wordprocessingInk" xmlns:wne="http://schemas.microsoft.com/office/word/2006/wordml" xmlns:wps="http://schemas.microsoft.com/office/word/2010/wordprocessingShape" mc:Ignorable="w14 w15 w16se w16cid w16 w16cex wp14">
   <w:body>
     <w:tbl>
       <w:tblPr>
@@ -414,10 +414,6 @@
         <w:keepNext/>
         <w:keepLines/>
         <w:spacing w:line="240" w:lineRule="auto"/>
-        <w:rPr>
-          <w:sz w:val="20"/>
-          <w:szCs w:val="20"/>
-        </w:rPr>
       </w:pPr>
     </w:p>
     <w:p>
@@ -446,360 +442,38 @@
       </w:r>
     </w:p>
     <w:p>
-      <w:r>
-        <w:fldChar w:fldCharType="begin"/>
-      </w:r>
-      <w:r>
-        <w:instrText xml:space="preserve"> IF "</w:instrText>
-      </w:r>
-      <w:sdt>
-        <w:sdtPr>
-          <w:id w:val="-25479497"/>
-          <w:placeholder>
-            <w:docPart w:val="F6D84E6CBD0344EFBAC6FA224CAAEE97"/>
-          </w:placeholder>
-          <w:text/>
-        </w:sdtPr>
-        <w:sdtEndPr/>
-        <w:sdtContent>
-          <w:r>
-            <w:instrText>Kopimottaker</w:instrText>
-          </w:r>
-        </w:sdtContent>
-      </w:sdt>
-      <w:r>
-        <w:instrText>" &lt;&gt; "  " "</w:instrText>
-      </w:r>
+      <w:pPr>
+        <w:rPr>
+          <w:rStyle w:val="Utheving"/>
+        </w:rPr>
+      </w:pPr>
     </w:p>
-    <w:tbl>
-      <w:tblPr>
-        <w:tblStyle w:val="Tabellrutenett"/>
-        <w:tblW w:w="9356" w:type="dxa"/>
-        <w:tblBorders>
-          <w:left w:val="none" w:sz="0" w:space="0" w:color="auto"/>
-          <w:right w:val="none" w:sz="0" w:space="0" w:color="auto"/>
-          <w:insideH w:val="none" w:sz="0" w:space="0" w:color="auto"/>
-          <w:insideV w:val="none" w:sz="0" w:space="0" w:color="auto"/>
-        </w:tblBorders>
-        <w:tblLayout w:type="fixed"/>
-        <w:tblCellMar>
-          <w:top w:w="142" w:type="dxa"/>
-          <w:left w:w="0" w:type="dxa"/>
-          <w:bottom w:w="142" w:type="dxa"/>
-          <w:right w:w="0" w:type="dxa"/>
-        </w:tblCellMar>
-        <w:tblLook w:val="0600" w:firstRow="0" w:lastRow="0" w:firstColumn="0" w:lastColumn="0" w:noHBand="1" w:noVBand="1"/>
-      </w:tblPr>
-      <w:tblGrid>
-        <w:gridCol w:w="2552"/>
-        <w:gridCol w:w="2126"/>
-        <w:gridCol w:w="2835"/>
-        <w:gridCol w:w="1843"/>
-      </w:tblGrid>
-      <w:tr>
-        <w:trPr>
-          <w:trHeight w:val="350"/>
-        </w:trPr>
-        <w:tc>
-          <w:tcPr>
-            <w:tcW w:w="2552" w:type="dxa"/>
-          </w:tcPr>
-          <w:p>
-            <w:pPr>
-              <w:pStyle w:val="Topptekst"/>
-              <w:rPr>
-                <w:rStyle w:val="Sterk"/>
-                <w:sz w:val="18"/>
-                <w:szCs w:val="18"/>
-              </w:rPr>
-            </w:pPr>
-            <w:r>
-              <w:rPr>
-                <w:rStyle w:val="Sterk"/>
-                <w:sz w:val="18"/>
-                <w:szCs w:val="18"/>
-              </w:rPr>
-              <w:instrText>Kopimottaker</w:instrText>
-            </w:r>
-          </w:p>
-          <w:p>
-            <w:pPr>
-              <w:pStyle w:val="Topptekst"/>
-              <w:rPr>
-                <w:sz w:val="18"/>
-                <w:szCs w:val="18"/>
-              </w:rPr>
-            </w:pPr>
-          </w:p>
-        </w:tc>
-        <w:tc>
-          <w:tcPr>
-            <w:tcW w:w="2126" w:type="dxa"/>
-          </w:tcPr>
-          <w:p>
-            <w:pPr>
-              <w:pStyle w:val="Topptekst"/>
-              <w:rPr>
-                <w:rStyle w:val="Sterk"/>
-                <w:sz w:val="18"/>
-                <w:szCs w:val="18"/>
-              </w:rPr>
-            </w:pPr>
-            <w:r>
-              <w:rPr>
-                <w:rStyle w:val="Sterk"/>
-                <w:sz w:val="18"/>
-                <w:szCs w:val="18"/>
-              </w:rPr>
-              <w:instrText>Kontaktperson</w:instrText>
-            </w:r>
-          </w:p>
-        </w:tc>
-        <w:tc>
-          <w:tcPr>
-            <w:tcW w:w="2835" w:type="dxa"/>
-          </w:tcPr>
-          <w:p>
-            <w:pPr>
-              <w:pStyle w:val="Topptekst"/>
-              <w:rPr>
-                <w:rStyle w:val="Sterk"/>
-                <w:sz w:val="18"/>
-                <w:szCs w:val="18"/>
-              </w:rPr>
-            </w:pPr>
-            <w:r>
-              <w:rPr>
-                <w:rStyle w:val="Sterk"/>
-                <w:sz w:val="18"/>
-                <w:szCs w:val="18"/>
-              </w:rPr>
-              <w:instrText>Adresse</w:instrText>
-            </w:r>
-          </w:p>
-          <w:p>
-            <w:pPr>
-              <w:pStyle w:val="Topptekst"/>
-              <w:rPr>
-                <w:sz w:val="18"/>
-                <w:szCs w:val="18"/>
-              </w:rPr>
-            </w:pPr>
-          </w:p>
-        </w:tc>
-        <w:tc>
-          <w:tcPr>
-            <w:tcW w:w="1843" w:type="dxa"/>
-          </w:tcPr>
-          <w:p>
-            <w:pPr>
-              <w:pStyle w:val="Topptekst"/>
-              <w:rPr>
-                <w:rStyle w:val="Sterk"/>
-                <w:sz w:val="18"/>
-                <w:szCs w:val="18"/>
-              </w:rPr>
-            </w:pPr>
-            <w:r>
-              <w:rPr>
-                <w:rStyle w:val="Sterk"/>
-                <w:sz w:val="18"/>
-                <w:szCs w:val="18"/>
-              </w:rPr>
-              <w:instrText>Post</w:instrText>
-            </w:r>
-          </w:p>
-          <w:p>
-            <w:pPr>
-              <w:pStyle w:val="Topptekst"/>
-              <w:rPr>
-                <w:sz w:val="18"/>
-                <w:szCs w:val="18"/>
-              </w:rPr>
-            </w:pPr>
-          </w:p>
-        </w:tc>
-      </w:tr>
-      <w:tr>
-        <w:trPr>
-          <w:trHeight w:val="350"/>
-        </w:trPr>
-        <w:tc>
-          <w:tcPr>
-            <w:tcW w:w="2552" w:type="dxa"/>
-          </w:tcPr>
-          <w:sdt>
-            <w:sdtPr>
-              <w:rPr>
-                <w:sz w:val="18"/>
-                <w:szCs w:val="18"/>
-              </w:rPr>
-              <w:id w:val="-514695388"/>
-              <w:placeholder>
-                <w:docPart w:val="9AFC6308ACBE4A5087610EFC59D41A73"/>
-              </w:placeholder>
-              <w:text/>
-            </w:sdtPr>
-            <w:sdtEndPr/>
-            <w:sdtContent>
-              <w:p>
-                <w:pPr>
-                  <w:pStyle w:val="Topptekst"/>
-                  <w:rPr>
-                    <w:rStyle w:val="Sterk"/>
-                    <w:sz w:val="18"/>
-                    <w:szCs w:val="18"/>
-                  </w:rPr>
-                </w:pPr>
-                <w:r>
-                  <w:rPr>
-                    <w:sz w:val="18"/>
-                    <w:szCs w:val="18"/>
-                  </w:rPr>
-                  <w:instrText>Navn</w:instrText>
-                </w:r>
-              </w:p>
-            </w:sdtContent>
-          </w:sdt>
-        </w:tc>
-        <w:sdt>
-          <w:sdtPr>
-            <w:rPr>
-              <w:sz w:val="18"/>
-              <w:szCs w:val="18"/>
-            </w:rPr>
-            <w:id w:val="-323050373"/>
-            <w:placeholder>
-              <w:docPart w:val="F6D84E6CBD0344EFBAC6FA224CAAEE97"/>
-            </w:placeholder>
-            <w:text/>
-          </w:sdtPr>
-          <w:sdtEndPr/>
-          <w:sdtContent>
-            <w:tc>
-              <w:tcPr>
-                <w:tcW w:w="2126" w:type="dxa"/>
-              </w:tcPr>
-              <w:p>
-                <w:pPr>
-                  <w:pStyle w:val="Topptekst"/>
-                  <w:rPr>
-                    <w:sz w:val="18"/>
-                    <w:szCs w:val="18"/>
-                  </w:rPr>
-                </w:pPr>
-                <w:r>
-                  <w:rPr>
-                    <w:sz w:val="18"/>
-                    <w:szCs w:val="18"/>
-                  </w:rPr>
-                  <w:instrText>Kontaktperson</w:instrText>
-                </w:r>
-              </w:p>
-            </w:tc>
-          </w:sdtContent>
-        </w:sdt>
-        <w:tc>
-          <w:tcPr>
-            <w:tcW w:w="2835" w:type="dxa"/>
-          </w:tcPr>
-          <w:sdt>
-            <w:sdtPr>
-              <w:rPr>
-                <w:sz w:val="18"/>
-                <w:szCs w:val="18"/>
-              </w:rPr>
-              <w:id w:val="1391382835"/>
-              <w:placeholder>
-                <w:docPart w:val="9AFC6308ACBE4A5087610EFC59D41A73"/>
-              </w:placeholder>
-              <w:text/>
-            </w:sdtPr>
-            <w:sdtEndPr/>
-            <w:sdtContent>
-              <w:p>
-                <w:pPr>
-                  <w:pStyle w:val="Topptekst"/>
-                  <w:rPr>
-                    <w:rStyle w:val="Sterk"/>
-                    <w:sz w:val="18"/>
-                    <w:szCs w:val="18"/>
-                  </w:rPr>
-                </w:pPr>
-                <w:r>
-                  <w:rPr>
-                    <w:sz w:val="18"/>
-                    <w:szCs w:val="18"/>
-                  </w:rPr>
-                  <w:instrText>Adresse</w:instrText>
-                </w:r>
-              </w:p>
-            </w:sdtContent>
-          </w:sdt>
-        </w:tc>
-        <w:tc>
-          <w:tcPr>
-            <w:tcW w:w="1843" w:type="dxa"/>
-          </w:tcPr>
-          <w:sdt>
-            <w:sdtPr>
-              <w:rPr>
-                <w:sz w:val="18"/>
-                <w:szCs w:val="18"/>
-              </w:rPr>
-              <w:id w:val="1348591062"/>
-              <w:placeholder>
-                <w:docPart w:val="9AFC6308ACBE4A5087610EFC59D41A73"/>
-              </w:placeholder>
-              <w:text/>
-            </w:sdtPr>
-            <w:sdtEndPr/>
-            <w:sdtContent>
-              <w:p>
-                <w:pPr>
-                  <w:pStyle w:val="Topptekst"/>
-                  <w:rPr>
-                    <w:rStyle w:val="Sterk"/>
-                    <w:sz w:val="18"/>
-                    <w:szCs w:val="18"/>
-                  </w:rPr>
-                </w:pPr>
-                <w:r>
-                  <w:rPr>
-                    <w:sz w:val="18"/>
-                    <w:szCs w:val="18"/>
-                  </w:rPr>
-                  <w:instrText>Post</w:instrText>
-                </w:r>
-              </w:p>
-            </w:sdtContent>
-          </w:sdt>
-        </w:tc>
-      </w:tr>
-    </w:tbl>
     <w:p>
       <w:pPr>
         <w:rPr>
-          <w:noProof/>
+          <w:rStyle w:val="Utheving"/>
         </w:rPr>
       </w:pPr>
-      <w:r>
-        <w:instrText xml:space="preserve"> " </w:instrText>
-      </w:r>
-      <w:r>
-        <w:fldChar w:fldCharType="separate"/>
-      </w:r>
     </w:p>
     <w:p>
-      <w:r>
-        <w:rPr>
-          <w:noProof/>
-        </w:rPr>
-        <w:t xml:space="preserve"> </w:t>
-      </w:r>
-      <w:r>
-        <w:fldChar w:fldCharType="end"/>
-      </w:r>
+      <w:pPr>
+        <w:rPr>
+          <w:rStyle w:val="Utheving"/>
+        </w:rPr>
+      </w:pPr>
+    </w:p>
+    <w:p>
+      <w:pPr>
+        <w:rPr>
+          <w:i/>
+          <w:iCs/>
+        </w:rPr>
+      </w:pPr>
+    </w:p>
+    <w:p>
+      <w:pPr>
+        <w:spacing w:after="160" w:line="259" w:lineRule="auto"/>
+      </w:pPr>
     </w:p>
     <w:p>
       <w:pPr>
@@ -991,55 +665,7 @@
               <w:rPr>
                 <w:lang w:val="nn-NO"/>
               </w:rPr>
-              <w:t>Unn</w:t>
-            </w:r>
-            <w:r>
-              <w:rPr>
-                <w:lang w:val="nn-NO"/>
-              </w:rPr>
-              <w:t>a</w:t>
-            </w:r>
-            <w:r>
-              <w:rPr>
-                <w:lang w:val="nn-NO"/>
-              </w:rPr>
-              <w:t>t</w:t>
-            </w:r>
-            <w:r>
-              <w:rPr>
-                <w:lang w:val="nn-NO"/>
-              </w:rPr>
-              <w:t>eke</w:t>
-            </w:r>
-            <w:r>
-              <w:rPr>
-                <w:lang w:val="nn-NO"/>
-              </w:rPr>
-              <w:t xml:space="preserve"> offentl</w:t>
-            </w:r>
-            <w:r>
-              <w:rPr>
-                <w:lang w:val="nn-NO"/>
-              </w:rPr>
-              <w:t>e</w:t>
-            </w:r>
-            <w:r>
-              <w:rPr>
-                <w:lang w:val="nn-NO"/>
-              </w:rPr>
-              <w:t>ghe</w:t>
-            </w:r>
-            <w:r>
-              <w:rPr>
-                <w:lang w:val="nn-NO"/>
-              </w:rPr>
-              <w:t>i</w:t>
-            </w:r>
-            <w:r>
-              <w:rPr>
-                <w:lang w:val="nn-NO"/>
-              </w:rPr>
-              <w:t xml:space="preserve">t </w:t>
+              <w:t xml:space="preserve">Unnateke offentlegheit </w:t>
             </w:r>
             <w:proofErr w:type="spellStart"/>
             <w:r>
@@ -1461,8 +1087,6 @@
         <w:keepLines/>
         <w:spacing w:line="240" w:lineRule="auto"/>
         <w:rPr>
-          <w:sz w:val="20"/>
-          <w:szCs w:val="20"/>
           <w:lang w:val="nn-NO"/>
         </w:rPr>
       </w:pPr>
@@ -1470,22 +1094,51 @@
     <w:p>
       <w:pPr>
         <w:rPr>
+          <w:i/>
+          <w:iCs/>
+          <w:lang w:val="nn-NO"/>
+        </w:rPr>
+      </w:pPr>
+      <w:r>
+        <w:rPr>
           <w:rStyle w:val="Utheving"/>
           <w:lang w:val="nn-NO"/>
         </w:rPr>
-      </w:pPr>
+        <w:t>Dokumentet er elektronisk godkjent og send</w:t>
+      </w:r>
       <w:r>
         <w:rPr>
           <w:rStyle w:val="Utheving"/>
           <w:lang w:val="nn-NO"/>
         </w:rPr>
-        <w:t>Dokumentet er elektronisk godkjent og send</w:t>
+        <w:t>a</w:t>
       </w:r>
       <w:r>
         <w:rPr>
           <w:rStyle w:val="Utheving"/>
           <w:lang w:val="nn-NO"/>
         </w:rPr>
+        <w:t>s</w:t>
+      </w:r>
+      <w:r>
+        <w:rPr>
+          <w:rStyle w:val="Utheving"/>
+          <w:lang w:val="nn-NO"/>
+        </w:rPr>
+        <w:t>t</w:t>
+      </w:r>
+      <w:r>
+        <w:rPr>
+          <w:rStyle w:val="Utheving"/>
+          <w:lang w:val="nn-NO"/>
+        </w:rPr>
+        <w:t xml:space="preserve"> ut</w:t>
+      </w:r>
+      <w:r>
+        <w:rPr>
+          <w:rStyle w:val="Utheving"/>
+          <w:lang w:val="nn-NO"/>
+        </w:rPr>
         <w:t>a</w:t>
       </w:r>
       <w:r>
@@ -1493,461 +1146,8 @@
           <w:rStyle w:val="Utheving"/>
           <w:lang w:val="nn-NO"/>
         </w:rPr>
-        <w:t>s</w:t>
-      </w:r>
-      <w:r>
-        <w:rPr>
-          <w:rStyle w:val="Utheving"/>
-          <w:lang w:val="nn-NO"/>
-        </w:rPr>
-        <w:t>t</w:t>
-      </w:r>
-      <w:r>
-        <w:rPr>
-          <w:rStyle w:val="Utheving"/>
-          <w:lang w:val="nn-NO"/>
-        </w:rPr>
-        <w:t xml:space="preserve"> ut</w:t>
-      </w:r>
-      <w:r>
-        <w:rPr>
-          <w:rStyle w:val="Utheving"/>
-          <w:lang w:val="nn-NO"/>
-        </w:rPr>
-        <w:t>a</w:t>
-      </w:r>
-      <w:r>
-        <w:rPr>
-          <w:rStyle w:val="Utheving"/>
-          <w:lang w:val="nn-NO"/>
-        </w:rPr>
         <w:t>n signatur.</w:t>
       </w:r>
-    </w:p>
-    <w:p>
-      <w:pPr>
-        <w:rPr>
-          <w:lang w:val="nn-NO"/>
-        </w:rPr>
-      </w:pPr>
-      <w:r>
-        <w:rPr>
-          <w:lang w:val="nn-NO"/>
-        </w:rPr>
-        <w:fldChar w:fldCharType="begin"/>
-      </w:r>
-      <w:r>
-        <w:rPr>
-          <w:lang w:val="nn-NO"/>
-        </w:rPr>
-        <w:instrText xml:space="preserve"> IF "</w:instrText>
-      </w:r>
-      <w:sdt>
-        <w:sdtPr>
-          <w:rPr>
-            <w:lang w:val="nn-NO"/>
-          </w:rPr>
-          <w:id w:val="1316845044"/>
-          <w:placeholder>
-            <w:docPart w:val="D46BF037F69747ECB0D430CED239FED0"/>
-          </w:placeholder>
-          <w:text/>
-        </w:sdtPr>
-        <w:sdtContent>
-          <w:r>
-            <w:rPr>
-              <w:lang w:val="nn-NO"/>
-            </w:rPr>
-            <w:instrText>Kopimottaker</w:instrText>
-          </w:r>
-        </w:sdtContent>
-      </w:sdt>
-      <w:r>
-        <w:rPr>
-          <w:lang w:val="nn-NO"/>
-        </w:rPr>
-        <w:instrText>" &lt;&gt; "  " "</w:instrText>
-      </w:r>
-    </w:p>
-    <w:tbl>
-      <w:tblPr>
-        <w:tblStyle w:val="Tabellrutenett"/>
-        <w:tblW w:w="9356" w:type="dxa"/>
-        <w:tblBorders>
-          <w:left w:val="none" w:sz="0" w:space="0" w:color="auto"/>
-          <w:right w:val="none" w:sz="0" w:space="0" w:color="auto"/>
-          <w:insideH w:val="none" w:sz="0" w:space="0" w:color="auto"/>
-          <w:insideV w:val="none" w:sz="0" w:space="0" w:color="auto"/>
-        </w:tblBorders>
-        <w:tblLayout w:type="fixed"/>
-        <w:tblCellMar>
-          <w:top w:w="142" w:type="dxa"/>
-          <w:left w:w="0" w:type="dxa"/>
-          <w:bottom w:w="142" w:type="dxa"/>
-          <w:right w:w="0" w:type="dxa"/>
-        </w:tblCellMar>
-        <w:tblLook w:val="0600" w:firstRow="0" w:lastRow="0" w:firstColumn="0" w:lastColumn="0" w:noHBand="1" w:noVBand="1"/>
-      </w:tblPr>
-      <w:tblGrid>
-        <w:gridCol w:w="2552"/>
-        <w:gridCol w:w="2126"/>
-        <w:gridCol w:w="2835"/>
-        <w:gridCol w:w="1843"/>
-      </w:tblGrid>
-      <w:tr>
-        <w:trPr>
-          <w:trHeight w:val="350"/>
-        </w:trPr>
-        <w:tc>
-          <w:tcPr>
-            <w:tcW w:w="2552" w:type="dxa"/>
-          </w:tcPr>
-          <w:p>
-            <w:pPr>
-              <w:pStyle w:val="Topptekst"/>
-              <w:rPr>
-                <w:rStyle w:val="Sterk"/>
-                <w:sz w:val="18"/>
-                <w:szCs w:val="18"/>
-                <w:lang w:val="nn-NO"/>
-              </w:rPr>
-            </w:pPr>
-            <w:r>
-              <w:rPr>
-                <w:rStyle w:val="Sterk"/>
-                <w:sz w:val="18"/>
-                <w:szCs w:val="18"/>
-                <w:lang w:val="nn-NO"/>
-              </w:rPr>
-              <w:instrText>Kopimottaker</w:instrText>
-            </w:r>
-          </w:p>
-          <w:p>
-            <w:pPr>
-              <w:pStyle w:val="Topptekst"/>
-              <w:rPr>
-                <w:sz w:val="18"/>
-                <w:szCs w:val="18"/>
-                <w:lang w:val="nn-NO"/>
-              </w:rPr>
-            </w:pPr>
-          </w:p>
-        </w:tc>
-        <w:tc>
-          <w:tcPr>
-            <w:tcW w:w="2126" w:type="dxa"/>
-          </w:tcPr>
-          <w:p>
-            <w:pPr>
-              <w:pStyle w:val="Topptekst"/>
-              <w:rPr>
-                <w:rStyle w:val="Sterk"/>
-                <w:sz w:val="18"/>
-                <w:szCs w:val="18"/>
-                <w:lang w:val="nn-NO"/>
-              </w:rPr>
-            </w:pPr>
-            <w:r>
-              <w:rPr>
-                <w:rStyle w:val="Sterk"/>
-                <w:sz w:val="18"/>
-                <w:szCs w:val="18"/>
-                <w:lang w:val="nn-NO"/>
-              </w:rPr>
-              <w:instrText>Kontaktperson</w:instrText>
-            </w:r>
-          </w:p>
-        </w:tc>
-        <w:tc>
-          <w:tcPr>
-            <w:tcW w:w="2835" w:type="dxa"/>
-          </w:tcPr>
-          <w:p>
-            <w:pPr>
-              <w:pStyle w:val="Topptekst"/>
-              <w:rPr>
-                <w:rStyle w:val="Sterk"/>
-                <w:sz w:val="18"/>
-                <w:szCs w:val="18"/>
-                <w:lang w:val="nn-NO"/>
-              </w:rPr>
-            </w:pPr>
-            <w:r>
-              <w:rPr>
-                <w:rStyle w:val="Sterk"/>
-                <w:sz w:val="18"/>
-                <w:szCs w:val="18"/>
-                <w:lang w:val="nn-NO"/>
-              </w:rPr>
-              <w:instrText>Adresse</w:instrText>
-            </w:r>
-          </w:p>
-          <w:p>
-            <w:pPr>
-              <w:pStyle w:val="Topptekst"/>
-              <w:rPr>
-                <w:sz w:val="18"/>
-                <w:szCs w:val="18"/>
-                <w:lang w:val="nn-NO"/>
-              </w:rPr>
-            </w:pPr>
-          </w:p>
-        </w:tc>
-        <w:tc>
-          <w:tcPr>
-            <w:tcW w:w="1843" w:type="dxa"/>
-          </w:tcPr>
-          <w:p>
-            <w:pPr>
-              <w:pStyle w:val="Topptekst"/>
-              <w:rPr>
-                <w:rStyle w:val="Sterk"/>
-                <w:sz w:val="18"/>
-                <w:szCs w:val="18"/>
-                <w:lang w:val="nn-NO"/>
-              </w:rPr>
-            </w:pPr>
-            <w:r>
-              <w:rPr>
-                <w:rStyle w:val="Sterk"/>
-                <w:sz w:val="18"/>
-                <w:szCs w:val="18"/>
-                <w:lang w:val="nn-NO"/>
-              </w:rPr>
-              <w:instrText>Post</w:instrText>
-            </w:r>
-          </w:p>
-          <w:p>
-            <w:pPr>
-              <w:pStyle w:val="Topptekst"/>
-              <w:rPr>
-                <w:sz w:val="18"/>
-                <w:szCs w:val="18"/>
-                <w:lang w:val="nn-NO"/>
-              </w:rPr>
-            </w:pPr>
-          </w:p>
-        </w:tc>
-      </w:tr>
-      <w:tr>
-        <w:trPr>
-          <w:trHeight w:val="350"/>
-        </w:trPr>
-        <w:tc>
-          <w:tcPr>
-            <w:tcW w:w="2552" w:type="dxa"/>
-          </w:tcPr>
-          <w:sdt>
-            <w:sdtPr>
-              <w:rPr>
-                <w:sz w:val="18"/>
-                <w:szCs w:val="18"/>
-                <w:lang w:val="nn-NO"/>
-              </w:rPr>
-              <w:id w:val="1751770691"/>
-              <w:placeholder>
-                <w:docPart w:val="D38DC8926E1C44DD884F852008C229D7"/>
-              </w:placeholder>
-              <w:text/>
-            </w:sdtPr>
-            <w:sdtContent>
-              <w:p>
-                <w:pPr>
-                  <w:pStyle w:val="Topptekst"/>
-                  <w:rPr>
-                    <w:rStyle w:val="Sterk"/>
-                    <w:sz w:val="18"/>
-                    <w:szCs w:val="18"/>
-                    <w:lang w:val="nn-NO"/>
-                  </w:rPr>
-                </w:pPr>
-                <w:r>
-                  <w:rPr>
-                    <w:sz w:val="18"/>
-                    <w:szCs w:val="18"/>
-                    <w:lang w:val="nn-NO"/>
-                  </w:rPr>
-                  <w:instrText>Navn</w:instrText>
-                </w:r>
-              </w:p>
-            </w:sdtContent>
-          </w:sdt>
-        </w:tc>
-        <w:sdt>
-          <w:sdtPr>
-            <w:rPr>
-              <w:sz w:val="18"/>
-              <w:szCs w:val="18"/>
-              <w:lang w:val="nn-NO"/>
-            </w:rPr>
-            <w:id w:val="292497851"/>
-            <w:placeholder>
-              <w:docPart w:val="D46BF037F69747ECB0D430CED239FED0"/>
-            </w:placeholder>
-            <w:text/>
-          </w:sdtPr>
-          <w:sdtContent>
-            <w:tc>
-              <w:tcPr>
-                <w:tcW w:w="2126" w:type="dxa"/>
-              </w:tcPr>
-              <w:p>
-                <w:pPr>
-                  <w:pStyle w:val="Topptekst"/>
-                  <w:rPr>
-                    <w:sz w:val="18"/>
-                    <w:szCs w:val="18"/>
-                    <w:lang w:val="nn-NO"/>
-                  </w:rPr>
-                </w:pPr>
-                <w:r>
-                  <w:rPr>
-                    <w:sz w:val="18"/>
-                    <w:szCs w:val="18"/>
-                    <w:lang w:val="nn-NO"/>
-                  </w:rPr>
-                  <w:instrText>Kontaktperson</w:instrText>
-                </w:r>
-              </w:p>
-            </w:tc>
-          </w:sdtContent>
-        </w:sdt>
-        <w:tc>
-          <w:tcPr>
-            <w:tcW w:w="2835" w:type="dxa"/>
-          </w:tcPr>
-          <w:sdt>
-            <w:sdtPr>
-              <w:rPr>
-                <w:sz w:val="18"/>
-                <w:szCs w:val="18"/>
-                <w:lang w:val="nn-NO"/>
-              </w:rPr>
-              <w:id w:val="730119628"/>
-              <w:placeholder>
-                <w:docPart w:val="D38DC8926E1C44DD884F852008C229D7"/>
-              </w:placeholder>
-              <w:text/>
-            </w:sdtPr>
-            <w:sdtContent>
-              <w:p>
-                <w:pPr>
-                  <w:pStyle w:val="Topptekst"/>
-                  <w:rPr>
-                    <w:rStyle w:val="Sterk"/>
-                    <w:sz w:val="18"/>
-                    <w:szCs w:val="18"/>
-                    <w:lang w:val="nn-NO"/>
-                  </w:rPr>
-                </w:pPr>
-                <w:r>
-                  <w:rPr>
-                    <w:sz w:val="18"/>
-                    <w:szCs w:val="18"/>
-                    <w:lang w:val="nn-NO"/>
-                  </w:rPr>
-                  <w:instrText>Adresse</w:instrText>
-                </w:r>
-              </w:p>
-            </w:sdtContent>
-          </w:sdt>
-        </w:tc>
-        <w:tc>
-          <w:tcPr>
-            <w:tcW w:w="1843" w:type="dxa"/>
-          </w:tcPr>
-          <w:sdt>
-            <w:sdtPr>
-              <w:rPr>
-                <w:sz w:val="18"/>
-                <w:szCs w:val="18"/>
-                <w:lang w:val="nn-NO"/>
-              </w:rPr>
-              <w:id w:val="-1329136846"/>
-              <w:placeholder>
-                <w:docPart w:val="D38DC8926E1C44DD884F852008C229D7"/>
-              </w:placeholder>
-              <w:text/>
-            </w:sdtPr>
-            <w:sdtContent>
-              <w:p>
-                <w:pPr>
-                  <w:pStyle w:val="Topptekst"/>
-                  <w:rPr>
-                    <w:rStyle w:val="Sterk"/>
-                    <w:sz w:val="18"/>
-                    <w:szCs w:val="18"/>
-                    <w:lang w:val="nn-NO"/>
-                  </w:rPr>
-                </w:pPr>
-                <w:r>
-                  <w:rPr>
-                    <w:sz w:val="18"/>
-                    <w:szCs w:val="18"/>
-                    <w:lang w:val="nn-NO"/>
-                  </w:rPr>
-                  <w:instrText>Post</w:instrText>
-                </w:r>
-              </w:p>
-            </w:sdtContent>
-          </w:sdt>
-        </w:tc>
-      </w:tr>
-    </w:tbl>
-    <w:p>
-      <w:pPr>
-        <w:rPr>
-          <w:noProof/>
-          <w:lang w:val="nn-NO"/>
-        </w:rPr>
-      </w:pPr>
-      <w:r>
-        <w:rPr>
-          <w:lang w:val="nn-NO"/>
-        </w:rPr>
-        <w:instrText xml:space="preserve"> " </w:instrText>
-      </w:r>
-      <w:r>
-        <w:rPr>
-          <w:lang w:val="nn-NO"/>
-        </w:rPr>
-        <w:fldChar w:fldCharType="separate"/>
-      </w:r>
-    </w:p>
-    <w:p>
-      <w:pPr>
-        <w:rPr>
-          <w:lang w:val="nn-NO"/>
-        </w:rPr>
-      </w:pPr>
-      <w:r>
-        <w:rPr>
-          <w:noProof/>
-          <w:lang w:val="nn-NO"/>
-        </w:rPr>
-        <w:t xml:space="preserve"> </w:t>
-      </w:r>
-      <w:r>
-        <w:rPr>
-          <w:lang w:val="nn-NO"/>
-        </w:rPr>
-        <w:fldChar w:fldCharType="end"/>
-      </w:r>
-      <w:bookmarkStart w:id="0" w:name="_GoBack"/>
-      <w:bookmarkEnd w:id="0"/>
-    </w:p>
-    <w:p>
-      <w:pPr>
-        <w:spacing w:after="160" w:line="259" w:lineRule="auto"/>
-        <w:rPr>
-          <w:lang w:val="nn-NO"/>
-        </w:rPr>
-      </w:pPr>
-    </w:p>
-    <w:p>
-      <w:pPr>
-        <w:spacing w:after="160" w:line="259" w:lineRule="auto"/>
-      </w:pPr>
     </w:p>
     <w:sectPr>
       <w:headerReference w:type="default" r:id="rId8"/>
@@ -1963,7 +1163,7 @@
 </file>
 
 <file path=word/endnotes.xml><?xml version="1.0" encoding="utf-8"?>
-<w:endnotes xmlns:wpc="http://schemas.microsoft.com/office/word/2010/wordprocessingCanvas" xmlns:cx="http://schemas.microsoft.com/office/drawing/2014/chartex" xmlns:cx1="http://schemas.microsoft.com/office/drawing/2015/9/8/chartex" xmlns:cx2="http://schemas.microsoft.com/office/drawing/2015/10/21/chartex" xmlns:cx3="http://schemas.microsoft.com/office/drawing/2016/5/9/chartex" xmlns:cx4="http://schemas.microsoft.com/office/drawing/2016/5/10/chartex" xmlns:cx5="http://schemas.microsoft.com/office/drawing/2016/5/11/chartex" xmlns:cx6="http://schemas.microsoft.com/office/drawing/2016/5/12/chartex" xmlns:cx7="http://schemas.microsoft.com/office/drawing/2016/5/13/chartex" xmlns:cx8="http://schemas.microsoft.com/office/drawing/2016/5/14/chartex" xmlns:mc="http://schemas.openxmlformats.org/markup-compatibility/2006" xmlns:aink="http://schemas.microsoft.com/office/drawing/2016/ink" xmlns:am3d="http://schemas.microsoft.com/office/drawing/2017/model3d" xmlns:o="urn:schemas-microsoft-com:office:office" xmlns:r="http://schemas.openxmlformats.org/officeDocument/2006/relationships" xmlns:m="http://schemas.openxmlformats.org/officeDocument/2006/math" xmlns:v="urn:schemas-microsoft-com:vml" xmlns:wp14="http://schemas.microsoft.com/office/word/2010/wordprocessingDrawing" xmlns:wp="http://schemas.openxmlformats.org/drawingml/2006/wordprocessingDrawing" xmlns:w10="urn:schemas-microsoft-com:office:word" xmlns:w="http://schemas.openxmlformats.org/wordprocessingml/2006/main" xmlns:w14="http://schemas.microsoft.com/office/word/2010/wordml" xmlns:w15="http://schemas.microsoft.com/office/word/2012/wordml" xmlns:w16cid="http://schemas.microsoft.com/office/word/2016/wordml/cid" xmlns:w16se="http://schemas.microsoft.com/office/word/2015/wordml/symex" xmlns:wpg="http://schemas.microsoft.com/office/word/2010/wordprocessingGroup" xmlns:wpi="http://schemas.microsoft.com/office/word/2010/wordprocessingInk" xmlns:wne="http://schemas.microsoft.com/office/word/2006/wordml" xmlns:wps="http://schemas.microsoft.com/office/word/2010/wordprocessingShape" mc:Ignorable="w14 w15 w16se w16cid wp14">
+<w:endnotes xmlns:wpc="http://schemas.microsoft.com/office/word/2010/wordprocessingCanvas" xmlns:cx="http://schemas.microsoft.com/office/drawing/2014/chartex" xmlns:cx1="http://schemas.microsoft.com/office/drawing/2015/9/8/chartex" xmlns:cx2="http://schemas.microsoft.com/office/drawing/2015/10/21/chartex" xmlns:cx3="http://schemas.microsoft.com/office/drawing/2016/5/9/chartex" xmlns:cx4="http://schemas.microsoft.com/office/drawing/2016/5/10/chartex" xmlns:cx5="http://schemas.microsoft.com/office/drawing/2016/5/11/chartex" xmlns:cx6="http://schemas.microsoft.com/office/drawing/2016/5/12/chartex" xmlns:cx7="http://schemas.microsoft.com/office/drawing/2016/5/13/chartex" xmlns:cx8="http://schemas.microsoft.com/office/drawing/2016/5/14/chartex" xmlns:mc="http://schemas.openxmlformats.org/markup-compatibility/2006" xmlns:aink="http://schemas.microsoft.com/office/drawing/2016/ink" xmlns:am3d="http://schemas.microsoft.com/office/drawing/2017/model3d" xmlns:o="urn:schemas-microsoft-com:office:office" xmlns:r="http://schemas.openxmlformats.org/officeDocument/2006/relationships" xmlns:m="http://schemas.openxmlformats.org/officeDocument/2006/math" xmlns:v="urn:schemas-microsoft-com:vml" xmlns:wp14="http://schemas.microsoft.com/office/word/2010/wordprocessingDrawing" xmlns:wp="http://schemas.openxmlformats.org/drawingml/2006/wordprocessingDrawing" xmlns:w10="urn:schemas-microsoft-com:office:word" xmlns:w="http://schemas.openxmlformats.org/wordprocessingml/2006/main" xmlns:w14="http://schemas.microsoft.com/office/word/2010/wordml" xmlns:w15="http://schemas.microsoft.com/office/word/2012/wordml" xmlns:w16cex="http://schemas.microsoft.com/office/word/2018/wordml/cex" xmlns:w16cid="http://schemas.microsoft.com/office/word/2016/wordml/cid" xmlns:w16="http://schemas.microsoft.com/office/word/2018/wordml" xmlns:w16se="http://schemas.microsoft.com/office/word/2015/wordml/symex" xmlns:wpg="http://schemas.microsoft.com/office/word/2010/wordprocessingGroup" xmlns:wpi="http://schemas.microsoft.com/office/word/2010/wordprocessingInk" xmlns:wne="http://schemas.microsoft.com/office/word/2006/wordml" xmlns:wps="http://schemas.microsoft.com/office/word/2010/wordprocessingShape" mc:Ignorable="w14 w15 w16se w16cid w16 w16cex wp14">
   <w:endnote w:type="separator" w:id="-1">
     <w:p>
       <w:pPr>
@@ -1995,7 +1195,7 @@
 </file>
 
 <file path=word/footer1.xml><?xml version="1.0" encoding="utf-8"?>
-<w:ftr xmlns:wpc="http://schemas.microsoft.com/office/word/2010/wordprocessingCanvas" xmlns:cx="http://schemas.microsoft.com/office/drawing/2014/chartex" xmlns:cx1="http://schemas.microsoft.com/office/drawing/2015/9/8/chartex" xmlns:cx2="http://schemas.microsoft.com/office/drawing/2015/10/21/chartex" xmlns:cx3="http://schemas.microsoft.com/office/drawing/2016/5/9/chartex" xmlns:cx4="http://schemas.microsoft.com/office/drawing/2016/5/10/chartex" xmlns:cx5="http://schemas.microsoft.com/office/drawing/2016/5/11/chartex" xmlns:cx6="http://schemas.microsoft.com/office/drawing/2016/5/12/chartex" xmlns:cx7="http://schemas.microsoft.com/office/drawing/2016/5/13/chartex" xmlns:cx8="http://schemas.microsoft.com/office/drawing/2016/5/14/chartex" xmlns:mc="http://schemas.openxmlformats.org/markup-compatibility/2006" xmlns:aink="http://schemas.microsoft.com/office/drawing/2016/ink" xmlns:am3d="http://schemas.microsoft.com/office/drawing/2017/model3d" xmlns:o="urn:schemas-microsoft-com:office:office" xmlns:r="http://schemas.openxmlformats.org/officeDocument/2006/relationships" xmlns:m="http://schemas.openxmlformats.org/officeDocument/2006/math" xmlns:v="urn:schemas-microsoft-com:vml" xmlns:wp14="http://schemas.microsoft.com/office/word/2010/wordprocessingDrawing" xmlns:wp="http://schemas.openxmlformats.org/drawingml/2006/wordprocessingDrawing" xmlns:w10="urn:schemas-microsoft-com:office:word" xmlns:w="http://schemas.openxmlformats.org/wordprocessingml/2006/main" xmlns:w14="http://schemas.microsoft.com/office/word/2010/wordml" xmlns:w15="http://schemas.microsoft.com/office/word/2012/wordml" xmlns:w16cid="http://schemas.microsoft.com/office/word/2016/wordml/cid" xmlns:w16se="http://schemas.microsoft.com/office/word/2015/wordml/symex" xmlns:wpg="http://schemas.microsoft.com/office/word/2010/wordprocessingGroup" xmlns:wpi="http://schemas.microsoft.com/office/word/2010/wordprocessingInk" xmlns:wne="http://schemas.microsoft.com/office/word/2006/wordml" xmlns:wps="http://schemas.microsoft.com/office/word/2010/wordprocessingShape" mc:Ignorable="w14 w15 w16se w16cid wp14">
+<w:ftr xmlns:wpc="http://schemas.microsoft.com/office/word/2010/wordprocessingCanvas" xmlns:cx="http://schemas.microsoft.com/office/drawing/2014/chartex" xmlns:cx1="http://schemas.microsoft.com/office/drawing/2015/9/8/chartex" xmlns:cx2="http://schemas.microsoft.com/office/drawing/2015/10/21/chartex" xmlns:cx3="http://schemas.microsoft.com/office/drawing/2016/5/9/chartex" xmlns:cx4="http://schemas.microsoft.com/office/drawing/2016/5/10/chartex" xmlns:cx5="http://schemas.microsoft.com/office/drawing/2016/5/11/chartex" xmlns:cx6="http://schemas.microsoft.com/office/drawing/2016/5/12/chartex" xmlns:cx7="http://schemas.microsoft.com/office/drawing/2016/5/13/chartex" xmlns:cx8="http://schemas.microsoft.com/office/drawing/2016/5/14/chartex" xmlns:mc="http://schemas.openxmlformats.org/markup-compatibility/2006" xmlns:aink="http://schemas.microsoft.com/office/drawing/2016/ink" xmlns:am3d="http://schemas.microsoft.com/office/drawing/2017/model3d" xmlns:o="urn:schemas-microsoft-com:office:office" xmlns:r="http://schemas.openxmlformats.org/officeDocument/2006/relationships" xmlns:m="http://schemas.openxmlformats.org/officeDocument/2006/math" xmlns:v="urn:schemas-microsoft-com:vml" xmlns:wp14="http://schemas.microsoft.com/office/word/2010/wordprocessingDrawing" xmlns:wp="http://schemas.openxmlformats.org/drawingml/2006/wordprocessingDrawing" xmlns:w10="urn:schemas-microsoft-com:office:word" xmlns:w="http://schemas.openxmlformats.org/wordprocessingml/2006/main" xmlns:w14="http://schemas.microsoft.com/office/word/2010/wordml" xmlns:w15="http://schemas.microsoft.com/office/word/2012/wordml" xmlns:w16cex="http://schemas.microsoft.com/office/word/2018/wordml/cex" xmlns:w16cid="http://schemas.microsoft.com/office/word/2016/wordml/cid" xmlns:w16="http://schemas.microsoft.com/office/word/2018/wordml" xmlns:w16se="http://schemas.microsoft.com/office/word/2015/wordml/symex" xmlns:wpg="http://schemas.microsoft.com/office/word/2010/wordprocessingGroup" xmlns:wpi="http://schemas.microsoft.com/office/word/2010/wordprocessingInk" xmlns:wne="http://schemas.microsoft.com/office/word/2006/wordml" xmlns:wps="http://schemas.microsoft.com/office/word/2010/wordprocessingShape" mc:Ignorable="w14 w15 w16se w16cid w16 w16cex wp14">
   <w:tbl>
     <w:tblPr>
       <w:tblStyle w:val="Tabellrutenett"/>
@@ -2243,7 +1443,7 @@
 </file>
 
 <file path=word/footnotes.xml><?xml version="1.0" encoding="utf-8"?>
-<w:footnotes xmlns:wpc="http://schemas.microsoft.com/office/word/2010/wordprocessingCanvas" xmlns:cx="http://schemas.microsoft.com/office/drawing/2014/chartex" xmlns:cx1="http://schemas.microsoft.com/office/drawing/2015/9/8/chartex" xmlns:cx2="http://schemas.microsoft.com/office/drawing/2015/10/21/chartex" xmlns:cx3="http://schemas.microsoft.com/office/drawing/2016/5/9/chartex" xmlns:cx4="http://schemas.microsoft.com/office/drawing/2016/5/10/chartex" xmlns:cx5="http://schemas.microsoft.com/office/drawing/2016/5/11/chartex" xmlns:cx6="http://schemas.microsoft.com/office/drawing/2016/5/12/chartex" xmlns:cx7="http://schemas.microsoft.com/office/drawing/2016/5/13/chartex" xmlns:cx8="http://schemas.microsoft.com/office/drawing/2016/5/14/chartex" xmlns:mc="http://schemas.openxmlformats.org/markup-compatibility/2006" xmlns:aink="http://schemas.microsoft.com/office/drawing/2016/ink" xmlns:am3d="http://schemas.microsoft.com/office/drawing/2017/model3d" xmlns:o="urn:schemas-microsoft-com:office:office" xmlns:r="http://schemas.openxmlformats.org/officeDocument/2006/relationships" xmlns:m="http://schemas.openxmlformats.org/officeDocument/2006/math" xmlns:v="urn:schemas-microsoft-com:vml" xmlns:wp14="http://schemas.microsoft.com/office/word/2010/wordprocessingDrawing" xmlns:wp="http://schemas.openxmlformats.org/drawingml/2006/wordprocessingDrawing" xmlns:w10="urn:schemas-microsoft-com:office:word" xmlns:w="http://schemas.openxmlformats.org/wordprocessingml/2006/main" xmlns:w14="http://schemas.microsoft.com/office/word/2010/wordml" xmlns:w15="http://schemas.microsoft.com/office/word/2012/wordml" xmlns:w16cid="http://schemas.microsoft.com/office/word/2016/wordml/cid" xmlns:w16se="http://schemas.microsoft.com/office/word/2015/wordml/symex" xmlns:wpg="http://schemas.microsoft.com/office/word/2010/wordprocessingGroup" xmlns:wpi="http://schemas.microsoft.com/office/word/2010/wordprocessingInk" xmlns:wne="http://schemas.microsoft.com/office/word/2006/wordml" xmlns:wps="http://schemas.microsoft.com/office/word/2010/wordprocessingShape" mc:Ignorable="w14 w15 w16se w16cid wp14">
+<w:footnotes xmlns:wpc="http://schemas.microsoft.com/office/word/2010/wordprocessingCanvas" xmlns:cx="http://schemas.microsoft.com/office/drawing/2014/chartex" xmlns:cx1="http://schemas.microsoft.com/office/drawing/2015/9/8/chartex" xmlns:cx2="http://schemas.microsoft.com/office/drawing/2015/10/21/chartex" xmlns:cx3="http://schemas.microsoft.com/office/drawing/2016/5/9/chartex" xmlns:cx4="http://schemas.microsoft.com/office/drawing/2016/5/10/chartex" xmlns:cx5="http://schemas.microsoft.com/office/drawing/2016/5/11/chartex" xmlns:cx6="http://schemas.microsoft.com/office/drawing/2016/5/12/chartex" xmlns:cx7="http://schemas.microsoft.com/office/drawing/2016/5/13/chartex" xmlns:cx8="http://schemas.microsoft.com/office/drawing/2016/5/14/chartex" xmlns:mc="http://schemas.openxmlformats.org/markup-compatibility/2006" xmlns:aink="http://schemas.microsoft.com/office/drawing/2016/ink" xmlns:am3d="http://schemas.microsoft.com/office/drawing/2017/model3d" xmlns:o="urn:schemas-microsoft-com:office:office" xmlns:r="http://schemas.openxmlformats.org/officeDocument/2006/relationships" xmlns:m="http://schemas.openxmlformats.org/officeDocument/2006/math" xmlns:v="urn:schemas-microsoft-com:vml" xmlns:wp14="http://schemas.microsoft.com/office/word/2010/wordprocessingDrawing" xmlns:wp="http://schemas.openxmlformats.org/drawingml/2006/wordprocessingDrawing" xmlns:w10="urn:schemas-microsoft-com:office:word" xmlns:w="http://schemas.openxmlformats.org/wordprocessingml/2006/main" xmlns:w14="http://schemas.microsoft.com/office/word/2010/wordml" xmlns:w15="http://schemas.microsoft.com/office/word/2012/wordml" xmlns:w16cex="http://schemas.microsoft.com/office/word/2018/wordml/cex" xmlns:w16cid="http://schemas.microsoft.com/office/word/2016/wordml/cid" xmlns:w16="http://schemas.microsoft.com/office/word/2018/wordml" xmlns:w16se="http://schemas.microsoft.com/office/word/2015/wordml/symex" xmlns:wpg="http://schemas.microsoft.com/office/word/2010/wordprocessingGroup" xmlns:wpi="http://schemas.microsoft.com/office/word/2010/wordprocessingInk" xmlns:wne="http://schemas.microsoft.com/office/word/2006/wordml" xmlns:wps="http://schemas.microsoft.com/office/word/2010/wordprocessingShape" mc:Ignorable="w14 w15 w16se w16cid w16 w16cex wp14">
   <w:footnote w:type="separator" w:id="-1">
     <w:p>
       <w:pPr>
@@ -2275,7 +1475,7 @@
 </file>
 
 <file path=word/header1.xml><?xml version="1.0" encoding="utf-8"?>
-<w:hdr xmlns:wpc="http://schemas.microsoft.com/office/word/2010/wordprocessingCanvas" xmlns:cx="http://schemas.microsoft.com/office/drawing/2014/chartex" xmlns:cx1="http://schemas.microsoft.com/office/drawing/2015/9/8/chartex" xmlns:cx2="http://schemas.microsoft.com/office/drawing/2015/10/21/chartex" xmlns:cx3="http://schemas.microsoft.com/office/drawing/2016/5/9/chartex" xmlns:cx4="http://schemas.microsoft.com/office/drawing/2016/5/10/chartex" xmlns:cx5="http://schemas.microsoft.com/office/drawing/2016/5/11/chartex" xmlns:cx6="http://schemas.microsoft.com/office/drawing/2016/5/12/chartex" xmlns:cx7="http://schemas.microsoft.com/office/drawing/2016/5/13/chartex" xmlns:cx8="http://schemas.microsoft.com/office/drawing/2016/5/14/chartex" xmlns:mc="http://schemas.openxmlformats.org/markup-compatibility/2006" xmlns:aink="http://schemas.microsoft.com/office/drawing/2016/ink" xmlns:am3d="http://schemas.microsoft.com/office/drawing/2017/model3d" xmlns:o="urn:schemas-microsoft-com:office:office" xmlns:r="http://schemas.openxmlformats.org/officeDocument/2006/relationships" xmlns:m="http://schemas.openxmlformats.org/officeDocument/2006/math" xmlns:v="urn:schemas-microsoft-com:vml" xmlns:wp14="http://schemas.microsoft.com/office/word/2010/wordprocessingDrawing" xmlns:wp="http://schemas.openxmlformats.org/drawingml/2006/wordprocessingDrawing" xmlns:w10="urn:schemas-microsoft-com:office:word" xmlns:w="http://schemas.openxmlformats.org/wordprocessingml/2006/main" xmlns:w14="http://schemas.microsoft.com/office/word/2010/wordml" xmlns:w15="http://schemas.microsoft.com/office/word/2012/wordml" xmlns:w16cid="http://schemas.microsoft.com/office/word/2016/wordml/cid" xmlns:w16se="http://schemas.microsoft.com/office/word/2015/wordml/symex" xmlns:wpg="http://schemas.microsoft.com/office/word/2010/wordprocessingGroup" xmlns:wpi="http://schemas.microsoft.com/office/word/2010/wordprocessingInk" xmlns:wne="http://schemas.microsoft.com/office/word/2006/wordml" xmlns:wps="http://schemas.microsoft.com/office/word/2010/wordprocessingShape" mc:Ignorable="w14 w15 w16se w16cid wp14">
+<w:hdr xmlns:wpc="http://schemas.microsoft.com/office/word/2010/wordprocessingCanvas" xmlns:cx="http://schemas.microsoft.com/office/drawing/2014/chartex" xmlns:cx1="http://schemas.microsoft.com/office/drawing/2015/9/8/chartex" xmlns:cx2="http://schemas.microsoft.com/office/drawing/2015/10/21/chartex" xmlns:cx3="http://schemas.microsoft.com/office/drawing/2016/5/9/chartex" xmlns:cx4="http://schemas.microsoft.com/office/drawing/2016/5/10/chartex" xmlns:cx5="http://schemas.microsoft.com/office/drawing/2016/5/11/chartex" xmlns:cx6="http://schemas.microsoft.com/office/drawing/2016/5/12/chartex" xmlns:cx7="http://schemas.microsoft.com/office/drawing/2016/5/13/chartex" xmlns:cx8="http://schemas.microsoft.com/office/drawing/2016/5/14/chartex" xmlns:mc="http://schemas.openxmlformats.org/markup-compatibility/2006" xmlns:aink="http://schemas.microsoft.com/office/drawing/2016/ink" xmlns:am3d="http://schemas.microsoft.com/office/drawing/2017/model3d" xmlns:o="urn:schemas-microsoft-com:office:office" xmlns:r="http://schemas.openxmlformats.org/officeDocument/2006/relationships" xmlns:m="http://schemas.openxmlformats.org/officeDocument/2006/math" xmlns:v="urn:schemas-microsoft-com:vml" xmlns:wp14="http://schemas.microsoft.com/office/word/2010/wordprocessingDrawing" xmlns:wp="http://schemas.openxmlformats.org/drawingml/2006/wordprocessingDrawing" xmlns:w10="urn:schemas-microsoft-com:office:word" xmlns:w="http://schemas.openxmlformats.org/wordprocessingml/2006/main" xmlns:w14="http://schemas.microsoft.com/office/word/2010/wordml" xmlns:w15="http://schemas.microsoft.com/office/word/2012/wordml" xmlns:w16cex="http://schemas.microsoft.com/office/word/2018/wordml/cex" xmlns:w16cid="http://schemas.microsoft.com/office/word/2016/wordml/cid" xmlns:w16="http://schemas.microsoft.com/office/word/2018/wordml" xmlns:w16se="http://schemas.microsoft.com/office/word/2015/wordml/symex" xmlns:wpg="http://schemas.microsoft.com/office/word/2010/wordprocessingGroup" xmlns:wpi="http://schemas.microsoft.com/office/word/2010/wordprocessingInk" xmlns:wne="http://schemas.microsoft.com/office/word/2006/wordml" xmlns:wps="http://schemas.microsoft.com/office/word/2010/wordprocessingShape" mc:Ignorable="w14 w15 w16se w16cid w16 w16cex wp14">
   <w:p>
     <w:pPr>
       <w:pStyle w:val="Topptekst"/>
@@ -2345,7 +1545,7 @@
 </file>
 
 <file path=word/header2.xml><?xml version="1.0" encoding="utf-8"?>
-<w:hdr xmlns:wpc="http://schemas.microsoft.com/office/word/2010/wordprocessingCanvas" xmlns:cx="http://schemas.microsoft.com/office/drawing/2014/chartex" xmlns:cx1="http://schemas.microsoft.com/office/drawing/2015/9/8/chartex" xmlns:cx2="http://schemas.microsoft.com/office/drawing/2015/10/21/chartex" xmlns:cx3="http://schemas.microsoft.com/office/drawing/2016/5/9/chartex" xmlns:cx4="http://schemas.microsoft.com/office/drawing/2016/5/10/chartex" xmlns:cx5="http://schemas.microsoft.com/office/drawing/2016/5/11/chartex" xmlns:cx6="http://schemas.microsoft.com/office/drawing/2016/5/12/chartex" xmlns:cx7="http://schemas.microsoft.com/office/drawing/2016/5/13/chartex" xmlns:cx8="http://schemas.microsoft.com/office/drawing/2016/5/14/chartex" xmlns:mc="http://schemas.openxmlformats.org/markup-compatibility/2006" xmlns:aink="http://schemas.microsoft.com/office/drawing/2016/ink" xmlns:am3d="http://schemas.microsoft.com/office/drawing/2017/model3d" xmlns:o="urn:schemas-microsoft-com:office:office" xmlns:r="http://schemas.openxmlformats.org/officeDocument/2006/relationships" xmlns:m="http://schemas.openxmlformats.org/officeDocument/2006/math" xmlns:v="urn:schemas-microsoft-com:vml" xmlns:wp14="http://schemas.microsoft.com/office/word/2010/wordprocessingDrawing" xmlns:wp="http://schemas.openxmlformats.org/drawingml/2006/wordprocessingDrawing" xmlns:w10="urn:schemas-microsoft-com:office:word" xmlns:w="http://schemas.openxmlformats.org/wordprocessingml/2006/main" xmlns:w14="http://schemas.microsoft.com/office/word/2010/wordml" xmlns:w15="http://schemas.microsoft.com/office/word/2012/wordml" xmlns:w16cid="http://schemas.microsoft.com/office/word/2016/wordml/cid" xmlns:w16se="http://schemas.microsoft.com/office/word/2015/wordml/symex" xmlns:wpg="http://schemas.microsoft.com/office/word/2010/wordprocessingGroup" xmlns:wpi="http://schemas.microsoft.com/office/word/2010/wordprocessingInk" xmlns:wne="http://schemas.microsoft.com/office/word/2006/wordml" xmlns:wps="http://schemas.microsoft.com/office/word/2010/wordprocessingShape" mc:Ignorable="w14 w15 w16se w16cid wp14">
+<w:hdr xmlns:wpc="http://schemas.microsoft.com/office/word/2010/wordprocessingCanvas" xmlns:cx="http://schemas.microsoft.com/office/drawing/2014/chartex" xmlns:cx1="http://schemas.microsoft.com/office/drawing/2015/9/8/chartex" xmlns:cx2="http://schemas.microsoft.com/office/drawing/2015/10/21/chartex" xmlns:cx3="http://schemas.microsoft.com/office/drawing/2016/5/9/chartex" xmlns:cx4="http://schemas.microsoft.com/office/drawing/2016/5/10/chartex" xmlns:cx5="http://schemas.microsoft.com/office/drawing/2016/5/11/chartex" xmlns:cx6="http://schemas.microsoft.com/office/drawing/2016/5/12/chartex" xmlns:cx7="http://schemas.microsoft.com/office/drawing/2016/5/13/chartex" xmlns:cx8="http://schemas.microsoft.com/office/drawing/2016/5/14/chartex" xmlns:mc="http://schemas.openxmlformats.org/markup-compatibility/2006" xmlns:aink="http://schemas.microsoft.com/office/drawing/2016/ink" xmlns:am3d="http://schemas.microsoft.com/office/drawing/2017/model3d" xmlns:o="urn:schemas-microsoft-com:office:office" xmlns:r="http://schemas.openxmlformats.org/officeDocument/2006/relationships" xmlns:m="http://schemas.openxmlformats.org/officeDocument/2006/math" xmlns:v="urn:schemas-microsoft-com:vml" xmlns:wp14="http://schemas.microsoft.com/office/word/2010/wordprocessingDrawing" xmlns:wp="http://schemas.openxmlformats.org/drawingml/2006/wordprocessingDrawing" xmlns:w10="urn:schemas-microsoft-com:office:word" xmlns:w="http://schemas.openxmlformats.org/wordprocessingml/2006/main" xmlns:w14="http://schemas.microsoft.com/office/word/2010/wordml" xmlns:w15="http://schemas.microsoft.com/office/word/2012/wordml" xmlns:w16cex="http://schemas.microsoft.com/office/word/2018/wordml/cex" xmlns:w16cid="http://schemas.microsoft.com/office/word/2016/wordml/cid" xmlns:w16="http://schemas.microsoft.com/office/word/2018/wordml" xmlns:w16se="http://schemas.microsoft.com/office/word/2015/wordml/symex" xmlns:wpg="http://schemas.microsoft.com/office/word/2010/wordprocessingGroup" xmlns:wpi="http://schemas.microsoft.com/office/word/2010/wordprocessingInk" xmlns:wne="http://schemas.microsoft.com/office/word/2006/wordml" xmlns:wps="http://schemas.microsoft.com/office/word/2010/wordprocessingShape" mc:Ignorable="w14 w15 w16se w16cid w16 w16cex wp14">
   <w:p>
     <w:pPr>
       <w:pStyle w:val="Topptekst"/>
@@ -2412,7 +1612,7 @@
             </wp:anchor>
           </w:drawing>
         </mc:Choice>
-        <mc:Fallback xmlns:arto="http://schemas.microsoft.com/office/word/2006/arto" xmlns:w16="http://schemas.microsoft.com/office/word/2018/wordml" xmlns:w16cex="http://schemas.microsoft.com/office/word/2018/wordml/cex">
+        <mc:Fallback xmlns:arto="http://schemas.microsoft.com/office/word/2006/arto">
           <w:pict>
             <v:line w14:anchorId="126ABF0C" id="Rett linje 3" o:spid="_x0000_s1026" style="position:absolute;z-index:251659264;visibility:visible;mso-wrap-style:square;mso-width-percent:0;mso-wrap-distance-left:9pt;mso-wrap-distance-top:0;mso-wrap-distance-right:9pt;mso-wrap-distance-bottom:0;mso-position-horizontal:absolute;mso-position-horizontal-relative:page;mso-position-vertical:absolute;mso-position-vertical-relative:page;mso-width-percent:0;mso-width-relative:margin" from="9.9pt,298.25pt" to="24.05pt,298.25pt" o:gfxdata="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" strokecolor="#b0b2a5 [3214]" strokeweight=".5pt">
               <v:stroke joinstyle="miter"/>
@@ -2427,7 +1627,7 @@
 </file>
 
 <file path=word/styles.xml><?xml version="1.0" encoding="utf-8"?>
-<w:styles xmlns:mc="http://schemas.openxmlformats.org/markup-compatibility/2006" xmlns:r="http://schemas.openxmlformats.org/officeDocument/2006/relationships" xmlns:w="http://schemas.openxmlformats.org/wordprocessingml/2006/main" xmlns:w14="http://schemas.microsoft.com/office/word/2010/wordml" xmlns:w15="http://schemas.microsoft.com/office/word/2012/wordml" xmlns:w16cid="http://schemas.microsoft.com/office/word/2016/wordml/cid" xmlns:w16se="http://schemas.microsoft.com/office/word/2015/wordml/symex" mc:Ignorable="w14 w15 w16se w16cid">
+<w:styles xmlns:mc="http://schemas.openxmlformats.org/markup-compatibility/2006" xmlns:r="http://schemas.openxmlformats.org/officeDocument/2006/relationships" xmlns:w="http://schemas.openxmlformats.org/wordprocessingml/2006/main" xmlns:w14="http://schemas.microsoft.com/office/word/2010/wordml" xmlns:w15="http://schemas.microsoft.com/office/word/2012/wordml" xmlns:w16cex="http://schemas.microsoft.com/office/word/2018/wordml/cex" xmlns:w16cid="http://schemas.microsoft.com/office/word/2016/wordml/cid" xmlns:w16="http://schemas.microsoft.com/office/word/2018/wordml" xmlns:w16se="http://schemas.microsoft.com/office/word/2015/wordml/symex" mc:Ignorable="w14 w15 w16se w16cid w16 w16cex">
   <w:docDefaults>
     <w:rPrDefault>
       <w:rPr>
@@ -2443,7 +1643,7 @@
       </w:pPr>
     </w:pPrDefault>
   </w:docDefaults>
-  <w:latentStyles w:defLockedState="0" w:defUIPriority="99" w:defSemiHidden="0" w:defUnhideWhenUsed="0" w:defQFormat="0" w:count="375">
+  <w:latentStyles w:defLockedState="0" w:defUIPriority="99" w:defSemiHidden="0" w:defUnhideWhenUsed="0" w:defQFormat="0" w:count="376">
     <w:lsdException w:name="Normal" w:uiPriority="0" w:qFormat="1"/>
     <w:lsdException w:name="heading 1" w:uiPriority="9" w:qFormat="1"/>
     <w:lsdException w:name="heading 2" w:semiHidden="1" w:uiPriority="9" w:unhideWhenUsed="1" w:qFormat="1"/>
@@ -2549,7 +1749,6 @@
     <w:lsdException w:name="HTML Sample" w:semiHidden="1" w:unhideWhenUsed="1"/>
     <w:lsdException w:name="HTML Typewriter" w:semiHidden="1" w:unhideWhenUsed="1"/>
     <w:lsdException w:name="HTML Variable" w:semiHidden="1" w:unhideWhenUsed="1"/>
-    <w:lsdException w:name="Normal Table" w:semiHidden="1" w:unhideWhenUsed="1"/>
     <w:lsdException w:name="annotation subject" w:semiHidden="1" w:unhideWhenUsed="1"/>
     <w:lsdException w:name="No List" w:semiHidden="1" w:unhideWhenUsed="1"/>
     <w:lsdException w:name="Outline List 1" w:semiHidden="1" w:unhideWhenUsed="1"/>
@@ -2596,10 +1795,8 @@
     <w:lsdException w:name="Table Subtle 2" w:semiHidden="1" w:unhideWhenUsed="1"/>
     <w:lsdException w:name="Table Web 1" w:semiHidden="1" w:unhideWhenUsed="1"/>
     <w:lsdException w:name="Table Web 2" w:semiHidden="1" w:unhideWhenUsed="1"/>
-    <w:lsdException w:name="Table Web 3" w:semiHidden="1" w:unhideWhenUsed="1"/>
     <w:lsdException w:name="Balloon Text" w:semiHidden="1" w:unhideWhenUsed="1"/>
     <w:lsdException w:name="Table Grid" w:uiPriority="39"/>
-    <w:lsdException w:name="Table Theme" w:semiHidden="1" w:unhideWhenUsed="1"/>
     <w:lsdException w:name="Placeholder Text" w:semiHidden="1"/>
     <w:lsdException w:name="No Spacing" w:uiPriority="1" w:qFormat="1"/>
     <w:lsdException w:name="Light Shading" w:uiPriority="60"/>
@@ -2819,6 +2016,7 @@
     <w:lsdException w:name="Smart Hyperlink" w:semiHidden="1" w:unhideWhenUsed="1"/>
     <w:lsdException w:name="Hashtag" w:semiHidden="1" w:unhideWhenUsed="1"/>
     <w:lsdException w:name="Unresolved Mention" w:semiHidden="1" w:unhideWhenUsed="1"/>
+    <w:lsdException w:name="Smart Link" w:semiHidden="1" w:unhideWhenUsed="1"/>
   </w:latentStyles>
   <w:style w:type="paragraph" w:default="1" w:styleId="Normal">
     <w:name w:val="Normal"/>
@@ -3051,66 +2249,8 @@
 </file>
 
 <file path=word/glossary/document.xml><?xml version="1.0" encoding="utf-8"?>
-<w:glossaryDocument xmlns:wpc="http://schemas.microsoft.com/office/word/2010/wordprocessingCanvas" xmlns:cx="http://schemas.microsoft.com/office/drawing/2014/chartex" xmlns:cx1="http://schemas.microsoft.com/office/drawing/2015/9/8/chartex" xmlns:cx2="http://schemas.microsoft.com/office/drawing/2015/10/21/chartex" xmlns:cx3="http://schemas.microsoft.com/office/drawing/2016/5/9/chartex" xmlns:cx4="http://schemas.microsoft.com/office/drawing/2016/5/10/chartex" xmlns:cx5="http://schemas.microsoft.com/office/drawing/2016/5/11/chartex" xmlns:cx6="http://schemas.microsoft.com/office/drawing/2016/5/12/chartex" xmlns:cx7="http://schemas.microsoft.com/office/drawing/2016/5/13/chartex" xmlns:cx8="http://schemas.microsoft.com/office/drawing/2016/5/14/chartex" xmlns:mc="http://schemas.openxmlformats.org/markup-compatibility/2006" xmlns:aink="http://schemas.microsoft.com/office/drawing/2016/ink" xmlns:am3d="http://schemas.microsoft.com/office/drawing/2017/model3d" xmlns:o="urn:schemas-microsoft-com:office:office" xmlns:r="http://schemas.openxmlformats.org/officeDocument/2006/relationships" xmlns:m="http://schemas.openxmlformats.org/officeDocument/2006/math" xmlns:v="urn:schemas-microsoft-com:vml" xmlns:wp14="http://schemas.microsoft.com/office/word/2010/wordprocessingDrawing" xmlns:wp="http://schemas.openxmlformats.org/drawingml/2006/wordprocessingDrawing" xmlns:w10="urn:schemas-microsoft-com:office:word" xmlns:w="http://schemas.openxmlformats.org/wordprocessingml/2006/main" xmlns:w14="http://schemas.microsoft.com/office/word/2010/wordml" xmlns:w15="http://schemas.microsoft.com/office/word/2012/wordml" xmlns:w16cid="http://schemas.microsoft.com/office/word/2016/wordml/cid" xmlns:w16se="http://schemas.microsoft.com/office/word/2015/wordml/symex" xmlns:wpg="http://schemas.microsoft.com/office/word/2010/wordprocessingGroup" xmlns:wpi="http://schemas.microsoft.com/office/word/2010/wordprocessingInk" xmlns:wne="http://schemas.microsoft.com/office/word/2006/wordml" xmlns:wps="http://schemas.microsoft.com/office/word/2010/wordprocessingShape" mc:Ignorable="w14 w15 w16se w16cid wp14">
+<w:glossaryDocument xmlns:wpc="http://schemas.microsoft.com/office/word/2010/wordprocessingCanvas" xmlns:cx="http://schemas.microsoft.com/office/drawing/2014/chartex" xmlns:cx1="http://schemas.microsoft.com/office/drawing/2015/9/8/chartex" xmlns:cx2="http://schemas.microsoft.com/office/drawing/2015/10/21/chartex" xmlns:cx3="http://schemas.microsoft.com/office/drawing/2016/5/9/chartex" xmlns:cx4="http://schemas.microsoft.com/office/drawing/2016/5/10/chartex" xmlns:cx5="http://schemas.microsoft.com/office/drawing/2016/5/11/chartex" xmlns:cx6="http://schemas.microsoft.com/office/drawing/2016/5/12/chartex" xmlns:cx7="http://schemas.microsoft.com/office/drawing/2016/5/13/chartex" xmlns:cx8="http://schemas.microsoft.com/office/drawing/2016/5/14/chartex" xmlns:mc="http://schemas.openxmlformats.org/markup-compatibility/2006" xmlns:aink="http://schemas.microsoft.com/office/drawing/2016/ink" xmlns:am3d="http://schemas.microsoft.com/office/drawing/2017/model3d" xmlns:o="urn:schemas-microsoft-com:office:office" xmlns:r="http://schemas.openxmlformats.org/officeDocument/2006/relationships" xmlns:m="http://schemas.openxmlformats.org/officeDocument/2006/math" xmlns:v="urn:schemas-microsoft-com:vml" xmlns:wp14="http://schemas.microsoft.com/office/word/2010/wordprocessingDrawing" xmlns:wp="http://schemas.openxmlformats.org/drawingml/2006/wordprocessingDrawing" xmlns:w10="urn:schemas-microsoft-com:office:word" xmlns:w="http://schemas.openxmlformats.org/wordprocessingml/2006/main" xmlns:w14="http://schemas.microsoft.com/office/word/2010/wordml" xmlns:w15="http://schemas.microsoft.com/office/word/2012/wordml" xmlns:w16cex="http://schemas.microsoft.com/office/word/2018/wordml/cex" xmlns:w16cid="http://schemas.microsoft.com/office/word/2016/wordml/cid" xmlns:w16="http://schemas.microsoft.com/office/word/2018/wordml" xmlns:w16se="http://schemas.microsoft.com/office/word/2015/wordml/symex" xmlns:wpg="http://schemas.microsoft.com/office/word/2010/wordprocessingGroup" xmlns:wpi="http://schemas.microsoft.com/office/word/2010/wordprocessingInk" xmlns:wne="http://schemas.microsoft.com/office/word/2006/wordml" xmlns:wps="http://schemas.microsoft.com/office/word/2010/wordprocessingShape" mc:Ignorable="w14 w15 w16se w16cid w16 w16cex wp14">
   <w:docParts>
-    <w:docPart>
-      <w:docPartPr>
-        <w:name w:val="F6D84E6CBD0344EFBAC6FA224CAAEE97"/>
-        <w:category>
-          <w:name w:val="Generelt"/>
-          <w:gallery w:val="placeholder"/>
-        </w:category>
-        <w:types>
-          <w:type w:val="bbPlcHdr"/>
-        </w:types>
-        <w:behaviors>
-          <w:behavior w:val="content"/>
-        </w:behaviors>
-        <w:guid w:val="{E48F1014-AF59-4D12-9330-76D9DCFC3481}"/>
-      </w:docPartPr>
-      <w:docPartBody>
-        <w:p>
-          <w:pPr>
-            <w:pStyle w:val="F6D84E6CBD0344EFBAC6FA224CAAEE97"/>
-          </w:pPr>
-          <w:r>
-            <w:rPr>
-              <w:rStyle w:val="Plassholdertekst"/>
-            </w:rPr>
-            <w:t>Klikk eller trykk her for å skrive inn tekst.</w:t>
-          </w:r>
-        </w:p>
-      </w:docPartBody>
-    </w:docPart>
-    <w:docPart>
-      <w:docPartPr>
-        <w:name w:val="9AFC6308ACBE4A5087610EFC59D41A73"/>
-        <w:category>
-          <w:name w:val="Generelt"/>
-          <w:gallery w:val="placeholder"/>
-        </w:category>
-        <w:types>
-          <w:type w:val="bbPlcHdr"/>
-        </w:types>
-        <w:behaviors>
-          <w:behavior w:val="content"/>
-        </w:behaviors>
-        <w:guid w:val="{41688D27-F729-432D-A7D9-2A40F71B06B0}"/>
-      </w:docPartPr>
-      <w:docPartBody>
-        <w:p>
-          <w:pPr>
-            <w:pStyle w:val="9AFC6308ACBE4A5087610EFC59D41A73"/>
-          </w:pPr>
-          <w:r>
-            <w:rPr>
-              <w:rStyle w:val="Plassholdertekst"/>
-            </w:rPr>
-            <w:t>Klikk eller trykk her for å skrive inn tekst.</w:t>
-          </w:r>
-        </w:p>
-      </w:docPartBody>
-    </w:docPart>
     <w:docPart>
       <w:docPartPr>
         <w:name w:val="A2B26A6594ED441C9016188DCE662C80"/>
@@ -3169,70 +2309,12 @@
         </w:p>
       </w:docPartBody>
     </w:docPart>
-    <w:docPart>
-      <w:docPartPr>
-        <w:name w:val="D46BF037F69747ECB0D430CED239FED0"/>
-        <w:category>
-          <w:name w:val="Generelt"/>
-          <w:gallery w:val="placeholder"/>
-        </w:category>
-        <w:types>
-          <w:type w:val="bbPlcHdr"/>
-        </w:types>
-        <w:behaviors>
-          <w:behavior w:val="content"/>
-        </w:behaviors>
-        <w:guid w:val="{E73964A6-0502-4FCD-A152-31D117167EEC}"/>
-      </w:docPartPr>
-      <w:docPartBody>
-        <w:p>
-          <w:pPr>
-            <w:pStyle w:val="D46BF037F69747ECB0D430CED239FED0"/>
-          </w:pPr>
-          <w:r>
-            <w:rPr>
-              <w:rStyle w:val="Plassholdertekst"/>
-            </w:rPr>
-            <w:t>Klikk eller trykk her for å skrive inn tekst.</w:t>
-          </w:r>
-        </w:p>
-      </w:docPartBody>
-    </w:docPart>
-    <w:docPart>
-      <w:docPartPr>
-        <w:name w:val="D38DC8926E1C44DD884F852008C229D7"/>
-        <w:category>
-          <w:name w:val="Generelt"/>
-          <w:gallery w:val="placeholder"/>
-        </w:category>
-        <w:types>
-          <w:type w:val="bbPlcHdr"/>
-        </w:types>
-        <w:behaviors>
-          <w:behavior w:val="content"/>
-        </w:behaviors>
-        <w:guid w:val="{5D7A7D38-5118-4C5D-ABEC-2C143453793B}"/>
-      </w:docPartPr>
-      <w:docPartBody>
-        <w:p>
-          <w:pPr>
-            <w:pStyle w:val="D38DC8926E1C44DD884F852008C229D7"/>
-          </w:pPr>
-          <w:r>
-            <w:rPr>
-              <w:rStyle w:val="Plassholdertekst"/>
-            </w:rPr>
-            <w:t>Klikk eller trykk her for å skrive inn tekst.</w:t>
-          </w:r>
-        </w:p>
-      </w:docPartBody>
-    </w:docPart>
   </w:docParts>
 </w:glossaryDocument>
 </file>
 
 <file path=word/glossary/fontTable.xml><?xml version="1.0" encoding="utf-8"?>
-<w:fonts xmlns:mc="http://schemas.openxmlformats.org/markup-compatibility/2006" xmlns:r="http://schemas.openxmlformats.org/officeDocument/2006/relationships" xmlns:w="http://schemas.openxmlformats.org/wordprocessingml/2006/main" xmlns:w14="http://schemas.microsoft.com/office/word/2010/wordml" xmlns:w15="http://schemas.microsoft.com/office/word/2012/wordml" xmlns:w16cid="http://schemas.microsoft.com/office/word/2016/wordml/cid" xmlns:w16se="http://schemas.microsoft.com/office/word/2015/wordml/symex" mc:Ignorable="w14 w15 w16se w16cid">
+<w:fonts xmlns:mc="http://schemas.openxmlformats.org/markup-compatibility/2006" xmlns:r="http://schemas.openxmlformats.org/officeDocument/2006/relationships" xmlns:w="http://schemas.openxmlformats.org/wordprocessingml/2006/main" xmlns:w14="http://schemas.microsoft.com/office/word/2010/wordml" xmlns:w15="http://schemas.microsoft.com/office/word/2012/wordml" xmlns:w16cex="http://schemas.microsoft.com/office/word/2018/wordml/cex" xmlns:w16cid="http://schemas.microsoft.com/office/word/2016/wordml/cid" xmlns:w16="http://schemas.microsoft.com/office/word/2018/wordml" xmlns:w16se="http://schemas.microsoft.com/office/word/2015/wordml/symex" mc:Ignorable="w14 w15 w16se w16cid w16 w16cex">
   <w:font w:name="Calibri">
     <w:panose1 w:val="020F0502020204030204"/>
     <w:charset w:val="00"/>
@@ -3265,7 +2347,7 @@
 </file>
 
 <file path=word/glossary/settings.xml><?xml version="1.0" encoding="utf-8"?>
-<w:settings xmlns:mc="http://schemas.openxmlformats.org/markup-compatibility/2006" xmlns:o="urn:schemas-microsoft-com:office:office" xmlns:r="http://schemas.openxmlformats.org/officeDocument/2006/relationships" xmlns:m="http://schemas.openxmlformats.org/officeDocument/2006/math" xmlns:v="urn:schemas-microsoft-com:vml" xmlns:w10="urn:schemas-microsoft-com:office:word" xmlns:w="http://schemas.openxmlformats.org/wordprocessingml/2006/main" xmlns:w14="http://schemas.microsoft.com/office/word/2010/wordml" xmlns:w15="http://schemas.microsoft.com/office/word/2012/wordml" xmlns:w16cid="http://schemas.microsoft.com/office/word/2016/wordml/cid" xmlns:w16se="http://schemas.microsoft.com/office/word/2015/wordml/symex" xmlns:sl="http://schemas.openxmlformats.org/schemaLibrary/2006/main" mc:Ignorable="w14 w15 w16se w16cid">
+<w:settings xmlns:mc="http://schemas.openxmlformats.org/markup-compatibility/2006" xmlns:o="urn:schemas-microsoft-com:office:office" xmlns:r="http://schemas.openxmlformats.org/officeDocument/2006/relationships" xmlns:m="http://schemas.openxmlformats.org/officeDocument/2006/math" xmlns:v="urn:schemas-microsoft-com:vml" xmlns:w10="urn:schemas-microsoft-com:office:word" xmlns:w="http://schemas.openxmlformats.org/wordprocessingml/2006/main" xmlns:w14="http://schemas.microsoft.com/office/word/2010/wordml" xmlns:w15="http://schemas.microsoft.com/office/word/2012/wordml" xmlns:w16cex="http://schemas.microsoft.com/office/word/2018/wordml/cex" xmlns:w16cid="http://schemas.microsoft.com/office/word/2016/wordml/cid" xmlns:w16="http://schemas.microsoft.com/office/word/2018/wordml" xmlns:w16se="http://schemas.microsoft.com/office/word/2015/wordml/symex" xmlns:sl="http://schemas.openxmlformats.org/schemaLibrary/2006/main" mc:Ignorable="w14 w15 w16se w16cid w16 w16cex">
   <w:view w:val="normal"/>
   <w:defaultTabStop w:val="708"/>
   <w:hyphenationZone w:val="425"/>
@@ -3283,11 +2365,13 @@
     <w:rsidRoot w:val="00250175"/>
     <w:rsid w:val="002217D9"/>
     <w:rsid w:val="00250175"/>
+    <w:rsid w:val="00322E0E"/>
     <w:rsid w:val="00323F85"/>
     <w:rsid w:val="003D0BB6"/>
     <w:rsid w:val="0041487D"/>
     <w:rsid w:val="004D7AD3"/>
     <w:rsid w:val="004E5FEB"/>
+    <w:rsid w:val="00AC644F"/>
     <w:rsid w:val="00AD04FF"/>
     <w:rsid w:val="00B0603C"/>
     <w:rsid w:val="00BE29EE"/>
@@ -3318,7 +2402,7 @@
 </file>
 
 <file path=word/glossary/styles.xml><?xml version="1.0" encoding="utf-8"?>
-<w:styles xmlns:mc="http://schemas.openxmlformats.org/markup-compatibility/2006" xmlns:r="http://schemas.openxmlformats.org/officeDocument/2006/relationships" xmlns:w="http://schemas.openxmlformats.org/wordprocessingml/2006/main" xmlns:w14="http://schemas.microsoft.com/office/word/2010/wordml" xmlns:w15="http://schemas.microsoft.com/office/word/2012/wordml" xmlns:w16cid="http://schemas.microsoft.com/office/word/2016/wordml/cid" xmlns:w16se="http://schemas.microsoft.com/office/word/2015/wordml/symex" mc:Ignorable="w14 w15 w16se w16cid">
+<w:styles xmlns:mc="http://schemas.openxmlformats.org/markup-compatibility/2006" xmlns:r="http://schemas.openxmlformats.org/officeDocument/2006/relationships" xmlns:w="http://schemas.openxmlformats.org/wordprocessingml/2006/main" xmlns:w14="http://schemas.microsoft.com/office/word/2010/wordml" xmlns:w15="http://schemas.microsoft.com/office/word/2012/wordml" xmlns:w16cex="http://schemas.microsoft.com/office/word/2018/wordml/cex" xmlns:w16cid="http://schemas.microsoft.com/office/word/2016/wordml/cid" xmlns:w16="http://schemas.microsoft.com/office/word/2018/wordml" xmlns:w16se="http://schemas.microsoft.com/office/word/2015/wordml/symex" mc:Ignorable="w14 w15 w16se w16cid w16 w16cex">
   <w:docDefaults>
     <w:rPrDefault>
       <w:rPr>
@@ -3334,7 +2418,7 @@
       </w:pPr>
     </w:pPrDefault>
   </w:docDefaults>
-  <w:latentStyles w:defLockedState="0" w:defUIPriority="99" w:defSemiHidden="0" w:defUnhideWhenUsed="0" w:defQFormat="0" w:count="375">
+  <w:latentStyles w:defLockedState="0" w:defUIPriority="99" w:defSemiHidden="0" w:defUnhideWhenUsed="0" w:defQFormat="0" w:count="376">
     <w:lsdException w:name="Normal" w:uiPriority="0" w:qFormat="1"/>
     <w:lsdException w:name="heading 1" w:uiPriority="9" w:qFormat="1"/>
     <w:lsdException w:name="heading 2" w:semiHidden="1" w:uiPriority="9" w:unhideWhenUsed="1" w:qFormat="1"/>
@@ -3440,7 +2524,6 @@
     <w:lsdException w:name="HTML Sample" w:semiHidden="1" w:unhideWhenUsed="1"/>
     <w:lsdException w:name="HTML Typewriter" w:semiHidden="1" w:unhideWhenUsed="1"/>
     <w:lsdException w:name="HTML Variable" w:semiHidden="1" w:unhideWhenUsed="1"/>
-    <w:lsdException w:name="Normal Table" w:semiHidden="1" w:unhideWhenUsed="1"/>
     <w:lsdException w:name="annotation subject" w:semiHidden="1" w:unhideWhenUsed="1"/>
     <w:lsdException w:name="No List" w:semiHidden="1" w:unhideWhenUsed="1"/>
     <w:lsdException w:name="Outline List 1" w:semiHidden="1" w:unhideWhenUsed="1"/>
@@ -3487,10 +2570,8 @@
     <w:lsdException w:name="Table Subtle 2" w:semiHidden="1" w:unhideWhenUsed="1"/>
     <w:lsdException w:name="Table Web 1" w:semiHidden="1" w:unhideWhenUsed="1"/>
     <w:lsdException w:name="Table Web 2" w:semiHidden="1" w:unhideWhenUsed="1"/>
-    <w:lsdException w:name="Table Web 3" w:semiHidden="1" w:unhideWhenUsed="1"/>
     <w:lsdException w:name="Balloon Text" w:semiHidden="1" w:unhideWhenUsed="1"/>
     <w:lsdException w:name="Table Grid" w:uiPriority="39"/>
-    <w:lsdException w:name="Table Theme" w:semiHidden="1" w:unhideWhenUsed="1"/>
     <w:lsdException w:name="Placeholder Text" w:semiHidden="1"/>
     <w:lsdException w:name="No Spacing" w:uiPriority="1" w:qFormat="1"/>
     <w:lsdException w:name="Light Shading" w:uiPriority="60"/>
@@ -3710,6 +2791,7 @@
     <w:lsdException w:name="Smart Hyperlink" w:semiHidden="1" w:unhideWhenUsed="1"/>
     <w:lsdException w:name="Hashtag" w:semiHidden="1" w:unhideWhenUsed="1"/>
     <w:lsdException w:name="Unresolved Mention" w:semiHidden="1" w:unhideWhenUsed="1"/>
+    <w:lsdException w:name="Smart Link" w:semiHidden="1" w:unhideWhenUsed="1"/>
   </w:latentStyles>
   <w:style w:type="paragraph" w:default="1" w:styleId="Normal">
     <w:name w:val="Normal"/>
@@ -3747,7 +2829,7 @@
     <w:basedOn w:val="Standardskriftforavsnitt"/>
     <w:uiPriority w:val="99"/>
     <w:semiHidden/>
-    <w:rsid w:val="00D270A5"/>
+    <w:rsid w:val="00AC644F"/>
     <w:rPr>
       <w:color w:val="808080"/>
     </w:rPr>
@@ -3987,11 +3069,33 @@
     <w:name w:val="D38DC8926E1C44DD884F852008C229D7"/>
     <w:rsid w:val="00D270A5"/>
   </w:style>
+  <w:style w:type="paragraph" w:customStyle="1" w:styleId="529B2B486C86D4488E47F88959BC5000">
+    <w:name w:val="529B2B486C86D4488E47F88959BC5000"/>
+    <w:rsid w:val="00AC644F"/>
+    <w:pPr>
+      <w:spacing w:after="0" w:line="240" w:lineRule="auto"/>
+    </w:pPr>
+    <w:rPr>
+      <w:sz w:val="24"/>
+      <w:szCs w:val="24"/>
+    </w:rPr>
+  </w:style>
+  <w:style w:type="paragraph" w:customStyle="1" w:styleId="5C2868B830115F45BB4E13EB6A1C9122">
+    <w:name w:val="5C2868B830115F45BB4E13EB6A1C9122"/>
+    <w:rsid w:val="00AC644F"/>
+    <w:pPr>
+      <w:spacing w:after="0" w:line="240" w:lineRule="auto"/>
+    </w:pPr>
+    <w:rPr>
+      <w:sz w:val="24"/>
+      <w:szCs w:val="24"/>
+    </w:rPr>
+  </w:style>
 </w:styles>
 </file>
 
 <file path=word/glossary/webSettings.xml><?xml version="1.0" encoding="utf-8"?>
-<w:webSettings xmlns:mc="http://schemas.openxmlformats.org/markup-compatibility/2006" xmlns:r="http://schemas.openxmlformats.org/officeDocument/2006/relationships" xmlns:w="http://schemas.openxmlformats.org/wordprocessingml/2006/main" xmlns:w14="http://schemas.microsoft.com/office/word/2010/wordml" xmlns:w15="http://schemas.microsoft.com/office/word/2012/wordml" xmlns:w16cid="http://schemas.microsoft.com/office/word/2016/wordml/cid" xmlns:w16se="http://schemas.microsoft.com/office/word/2015/wordml/symex" mc:Ignorable="w14 w15 w16se w16cid">
+<w:webSettings xmlns:mc="http://schemas.openxmlformats.org/markup-compatibility/2006" xmlns:r="http://schemas.openxmlformats.org/officeDocument/2006/relationships" xmlns:w="http://schemas.openxmlformats.org/wordprocessingml/2006/main" xmlns:w14="http://schemas.microsoft.com/office/word/2010/wordml" xmlns:w15="http://schemas.microsoft.com/office/word/2012/wordml" xmlns:w16cex="http://schemas.microsoft.com/office/word/2018/wordml/cex" xmlns:w16cid="http://schemas.microsoft.com/office/word/2016/wordml/cid" xmlns:w16="http://schemas.microsoft.com/office/word/2018/wordml" xmlns:w16se="http://schemas.microsoft.com/office/word/2015/wordml/symex" mc:Ignorable="w14 w15 w16se w16cid w16 w16cex">
   <w:optimizeForBrowser/>
   <w:allowPNG/>
 </w:webSettings>
@@ -4259,6 +3363,11 @@
 </file>
 
 <file path=customXml/item1.xml><?xml version="1.0" encoding="utf-8"?>
+<root>
+</root>
+</file>
+
+<file path=customXml/item2.xml><?xml version="1.0" encoding="utf-8"?>
 <gbs:GrowBusinessDocument xmlns:gbs="http://www.software-innovation.no/growBusinessDocument" gbs:officeVersion="2007" gbs:sourceId="" gbs:entity="Document" gbs:templateDesignerVersion="3.1 F">
   <gbs:Lists>
     <gbs:MultipleLines/>
@@ -4266,21 +3375,16 @@
 </gbs:GrowBusinessDocument>
 </file>
 
-<file path=customXml/item2.xml><?xml version="1.0" encoding="utf-8"?>
-<root>
-</root>
+<file path=customXml/itemProps1.xml><?xml version="1.0" encoding="utf-8"?>
+<ds:datastoreItem xmlns:ds="http://schemas.openxmlformats.org/officeDocument/2006/customXml" ds:itemID="{C76B7CC8-D1B7-4CFE-B9D0-3AFFBA5FFE57}">
+  <ds:schemaRefs/>
+</ds:datastoreItem>
 </file>
 
-<file path=customXml/itemProps1.xml><?xml version="1.0" encoding="utf-8"?>
+<file path=customXml/itemProps2.xml><?xml version="1.0" encoding="utf-8"?>
 <ds:datastoreItem xmlns:ds="http://schemas.openxmlformats.org/officeDocument/2006/customXml" ds:itemID="{C141C2E6-1722-47A0-9F28-ED8D36D8A187}">
   <ds:schemaRefs>
     <ds:schemaRef ds:uri="http://www.software-innovation.no/growBusinessDocument"/>
   </ds:schemaRefs>
 </ds:datastoreItem>
-</file>
-
-<file path=customXml/itemProps2.xml><?xml version="1.0" encoding="utf-8"?>
-<ds:datastoreItem xmlns:ds="http://schemas.openxmlformats.org/officeDocument/2006/customXml" ds:itemID="{C76B7CC8-D1B7-4CFE-B9D0-3AFFBA5FFE57}">
-  <ds:schemaRefs/>
-</ds:datastoreItem>
 </file>
</xml_diff>

<commit_message>
Update template - ikke-samtale.docx
</commit_message>
<xml_diff>
--- a/templates/minelev/ikke-samtale.docx
+++ b/templates/minelev/ikke-samtale.docx
@@ -464,6 +464,43 @@
     </w:p>
     <w:p>
       <w:pPr>
+        <w:spacing w:after="160" w:line="259" w:lineRule="auto"/>
+        <w:rPr>
+          <w:i/>
+          <w:iCs/>
+        </w:rPr>
+      </w:pPr>
+    </w:p>
+    <w:p>
+      <w:pPr>
+        <w:spacing w:after="160" w:line="259" w:lineRule="auto"/>
+        <w:rPr>
+          <w:i/>
+          <w:iCs/>
+        </w:rPr>
+      </w:pPr>
+    </w:p>
+    <w:p>
+      <w:pPr>
+        <w:spacing w:after="160" w:line="259" w:lineRule="auto"/>
+        <w:rPr>
+          <w:i/>
+          <w:iCs/>
+        </w:rPr>
+      </w:pPr>
+    </w:p>
+    <w:p>
+      <w:pPr>
+        <w:spacing w:after="160" w:line="259" w:lineRule="auto"/>
+        <w:rPr>
+          <w:i/>
+          <w:iCs/>
+        </w:rPr>
+      </w:pPr>
+    </w:p>
+    <w:p>
+      <w:pPr>
+        <w:spacing w:after="160" w:line="259" w:lineRule="auto"/>
         <w:rPr>
           <w:i/>
           <w:iCs/>
@@ -474,14 +511,6 @@
       <w:pPr>
         <w:spacing w:after="160" w:line="259" w:lineRule="auto"/>
       </w:pPr>
-    </w:p>
-    <w:p>
-      <w:pPr>
-        <w:spacing w:after="160" w:line="259" w:lineRule="auto"/>
-      </w:pPr>
-      <w:r>
-        <w:br w:type="page"/>
-      </w:r>
     </w:p>
     <w:tbl>
       <w:tblPr>
@@ -1749,6 +1778,7 @@
     <w:lsdException w:name="HTML Sample" w:semiHidden="1" w:unhideWhenUsed="1"/>
     <w:lsdException w:name="HTML Typewriter" w:semiHidden="1" w:unhideWhenUsed="1"/>
     <w:lsdException w:name="HTML Variable" w:semiHidden="1" w:unhideWhenUsed="1"/>
+    <w:lsdException w:name="Normal Table" w:semiHidden="1" w:unhideWhenUsed="1"/>
     <w:lsdException w:name="annotation subject" w:semiHidden="1" w:unhideWhenUsed="1"/>
     <w:lsdException w:name="No List" w:semiHidden="1" w:unhideWhenUsed="1"/>
     <w:lsdException w:name="Outline List 1" w:semiHidden="1" w:unhideWhenUsed="1"/>
@@ -1795,8 +1825,10 @@
     <w:lsdException w:name="Table Subtle 2" w:semiHidden="1" w:unhideWhenUsed="1"/>
     <w:lsdException w:name="Table Web 1" w:semiHidden="1" w:unhideWhenUsed="1"/>
     <w:lsdException w:name="Table Web 2" w:semiHidden="1" w:unhideWhenUsed="1"/>
+    <w:lsdException w:name="Table Web 3" w:semiHidden="1" w:unhideWhenUsed="1"/>
     <w:lsdException w:name="Balloon Text" w:semiHidden="1" w:unhideWhenUsed="1"/>
     <w:lsdException w:name="Table Grid" w:uiPriority="39"/>
+    <w:lsdException w:name="Table Theme" w:semiHidden="1" w:unhideWhenUsed="1"/>
     <w:lsdException w:name="Placeholder Text" w:semiHidden="1"/>
     <w:lsdException w:name="No Spacing" w:uiPriority="1" w:qFormat="1"/>
     <w:lsdException w:name="Light Shading" w:uiPriority="60"/>
@@ -2371,6 +2403,7 @@
     <w:rsid w:val="0041487D"/>
     <w:rsid w:val="004D7AD3"/>
     <w:rsid w:val="004E5FEB"/>
+    <w:rsid w:val="00635F38"/>
     <w:rsid w:val="00AC644F"/>
     <w:rsid w:val="00AD04FF"/>
     <w:rsid w:val="00B0603C"/>
@@ -2524,6 +2557,7 @@
     <w:lsdException w:name="HTML Sample" w:semiHidden="1" w:unhideWhenUsed="1"/>
     <w:lsdException w:name="HTML Typewriter" w:semiHidden="1" w:unhideWhenUsed="1"/>
     <w:lsdException w:name="HTML Variable" w:semiHidden="1" w:unhideWhenUsed="1"/>
+    <w:lsdException w:name="Normal Table" w:semiHidden="1" w:unhideWhenUsed="1"/>
     <w:lsdException w:name="annotation subject" w:semiHidden="1" w:unhideWhenUsed="1"/>
     <w:lsdException w:name="No List" w:semiHidden="1" w:unhideWhenUsed="1"/>
     <w:lsdException w:name="Outline List 1" w:semiHidden="1" w:unhideWhenUsed="1"/>
@@ -2570,8 +2604,10 @@
     <w:lsdException w:name="Table Subtle 2" w:semiHidden="1" w:unhideWhenUsed="1"/>
     <w:lsdException w:name="Table Web 1" w:semiHidden="1" w:unhideWhenUsed="1"/>
     <w:lsdException w:name="Table Web 2" w:semiHidden="1" w:unhideWhenUsed="1"/>
+    <w:lsdException w:name="Table Web 3" w:semiHidden="1" w:unhideWhenUsed="1"/>
     <w:lsdException w:name="Balloon Text" w:semiHidden="1" w:unhideWhenUsed="1"/>
     <w:lsdException w:name="Table Grid" w:uiPriority="39"/>
+    <w:lsdException w:name="Table Theme" w:semiHidden="1" w:unhideWhenUsed="1"/>
     <w:lsdException w:name="Placeholder Text" w:semiHidden="1"/>
     <w:lsdException w:name="No Spacing" w:uiPriority="1" w:qFormat="1"/>
     <w:lsdException w:name="Light Shading" w:uiPriority="60"/>
@@ -3363,11 +3399,6 @@
 </file>
 
 <file path=customXml/item1.xml><?xml version="1.0" encoding="utf-8"?>
-<root>
-</root>
-</file>
-
-<file path=customXml/item2.xml><?xml version="1.0" encoding="utf-8"?>
 <gbs:GrowBusinessDocument xmlns:gbs="http://www.software-innovation.no/growBusinessDocument" gbs:officeVersion="2007" gbs:sourceId="" gbs:entity="Document" gbs:templateDesignerVersion="3.1 F">
   <gbs:Lists>
     <gbs:MultipleLines/>
@@ -3375,16 +3406,21 @@
 </gbs:GrowBusinessDocument>
 </file>
 
-<file path=customXml/itemProps1.xml><?xml version="1.0" encoding="utf-8"?>
-<ds:datastoreItem xmlns:ds="http://schemas.openxmlformats.org/officeDocument/2006/customXml" ds:itemID="{C76B7CC8-D1B7-4CFE-B9D0-3AFFBA5FFE57}">
-  <ds:schemaRefs/>
-</ds:datastoreItem>
+<file path=customXml/item2.xml><?xml version="1.0" encoding="utf-8"?>
+<root>
+</root>
 </file>
 
-<file path=customXml/itemProps2.xml><?xml version="1.0" encoding="utf-8"?>
+<file path=customXml/itemProps1.xml><?xml version="1.0" encoding="utf-8"?>
 <ds:datastoreItem xmlns:ds="http://schemas.openxmlformats.org/officeDocument/2006/customXml" ds:itemID="{C141C2E6-1722-47A0-9F28-ED8D36D8A187}">
   <ds:schemaRefs>
     <ds:schemaRef ds:uri="http://www.software-innovation.no/growBusinessDocument"/>
   </ds:schemaRefs>
 </ds:datastoreItem>
+</file>
+
+<file path=customXml/itemProps2.xml><?xml version="1.0" encoding="utf-8"?>
+<ds:datastoreItem xmlns:ds="http://schemas.openxmlformats.org/officeDocument/2006/customXml" ds:itemID="{C76B7CC8-D1B7-4CFE-B9D0-3AFFBA5FFE57}">
+  <ds:schemaRefs/>
+</ds:datastoreItem>
 </file>
</xml_diff>